<commit_message>
GGoogle chat advance upd
</commit_message>
<xml_diff>
--- a/backend-templates/slack-to-google-chat-advanced.docx
+++ b/backend-templates/slack-to-google-chat-advanced.docx
@@ -7,6 +7,7 @@
         <w:pStyle w:val="PDParagraphDefault"/>
         <w:jc w:val="center"/>
       </w:pPr>
+      <w:proofErr w:type="spellStart"/>
       <w:r>
         <w:rPr>
           <w:b/>
@@ -14,14 +15,32 @@
           <w:sz w:val="24"/>
           <w:szCs w:val="24"/>
         </w:rPr>
-        <w:t xml:space="preserve">CloudFuze Purchase Agreement for </w:t>
-      </w:r>
+        <w:t>CloudFuze</w:t>
+      </w:r>
+      <w:proofErr w:type="spellEnd"/>
       <w:r>
         <w:rPr>
           <w:b/>
           <w:bCs/>
-        </w:rPr>
-        <w:t>{{Company</w:t>
+          <w:sz w:val="24"/>
+          <w:szCs w:val="24"/>
+        </w:rPr>
+        <w:t xml:space="preserve"> Purchase Agreement for </w:t>
+      </w:r>
+      <w:r>
+        <w:rPr>
+          <w:b/>
+          <w:bCs/>
+        </w:rPr>
+        <w:t>{{</w:t>
+      </w:r>
+      <w:proofErr w:type="spellStart"/>
+      <w:r>
+        <w:rPr>
+          <w:b/>
+          <w:bCs/>
+        </w:rPr>
+        <w:t>Company</w:t>
       </w:r>
       <w:r>
         <w:rPr>
@@ -37,7 +56,16 @@
           <w:bCs/>
           <w:spacing w:val="-2"/>
         </w:rPr>
-        <w:t>Name}}</w:t>
+        <w:t>Name</w:t>
+      </w:r>
+      <w:proofErr w:type="spellEnd"/>
+      <w:r>
+        <w:rPr>
+          <w:b/>
+          <w:bCs/>
+          <w:spacing w:val="-2"/>
+        </w:rPr>
+        <w:t>}}</w:t>
       </w:r>
     </w:p>
     <w:p>
@@ -58,7 +86,15 @@
           <w:b/>
           <w:bCs/>
         </w:rPr>
-        <w:t>{{Company</w:t>
+        <w:t>{{</w:t>
+      </w:r>
+      <w:proofErr w:type="spellStart"/>
+      <w:r>
+        <w:rPr>
+          <w:b/>
+          <w:bCs/>
+        </w:rPr>
+        <w:t>Company</w:t>
       </w:r>
       <w:r>
         <w:rPr>
@@ -74,10 +110,27 @@
           <w:bCs/>
           <w:spacing w:val="-2"/>
         </w:rPr>
-        <w:t>Name}}</w:t>
-      </w:r>
-      <w:r>
-        <w:t xml:space="preserve"> with pricing for use of the CloudFuze’s X-Change Enterprise Data Migration Solution:</w:t>
+        <w:t>Name</w:t>
+      </w:r>
+      <w:proofErr w:type="spellEnd"/>
+      <w:r>
+        <w:rPr>
+          <w:b/>
+          <w:bCs/>
+          <w:spacing w:val="-2"/>
+        </w:rPr>
+        <w:t>}}</w:t>
+      </w:r>
+      <w:r>
+        <w:t xml:space="preserve"> with pricing for use of the </w:t>
+      </w:r>
+      <w:proofErr w:type="spellStart"/>
+      <w:r>
+        <w:t>CloudFuze’s</w:t>
+      </w:r>
+      <w:proofErr w:type="spellEnd"/>
+      <w:r>
+        <w:t xml:space="preserve"> X-Change Enterprise Data Migration Solution:</w:t>
       </w:r>
     </w:p>
     <w:p>
@@ -185,12 +238,21 @@
             <w:pPr>
               <w:jc w:val="center"/>
             </w:pPr>
+            <w:proofErr w:type="gramStart"/>
             <w:r>
               <w:rPr>
                 <w:b w:val="0"/>
                 <w:bCs w:val="0"/>
               </w:rPr>
-              <w:t>Price(USD)</w:t>
+              <w:t>Price(</w:t>
+            </w:r>
+            <w:proofErr w:type="gramEnd"/>
+            <w:r>
+              <w:rPr>
+                <w:b w:val="0"/>
+                <w:bCs w:val="0"/>
+              </w:rPr>
+              <w:t>USD)</w:t>
             </w:r>
           </w:p>
         </w:tc>
@@ -204,12 +266,21 @@
             <w:tcW w:w="3569" w:type="dxa"/>
           </w:tcPr>
           <w:p>
+            <w:proofErr w:type="spellStart"/>
             <w:r>
               <w:rPr>
                 <w:b/>
                 <w:bCs/>
               </w:rPr>
-              <w:t>CloudFuze X-Change Data Migration</w:t>
+              <w:t>CloudFuze</w:t>
+            </w:r>
+            <w:proofErr w:type="spellEnd"/>
+            <w:r>
+              <w:rPr>
+                <w:b/>
+                <w:bCs/>
+              </w:rPr>
+              <w:t xml:space="preserve"> X-Change Data Migration</w:t>
             </w:r>
           </w:p>
         </w:tc>
@@ -233,21 +304,23 @@
                 <w:b/>
                 <w:bCs/>
               </w:rPr>
-              <w:t xml:space="preserve">Up to </w:t>
-            </w:r>
+              <w:t>Up to {{</w:t>
+            </w:r>
+            <w:proofErr w:type="spellStart"/>
             <w:r>
               <w:rPr>
                 <w:b/>
                 <w:bCs/>
               </w:rPr>
-              <w:t>{{users_count}}</w:t>
-            </w:r>
+              <w:t>users_count</w:t>
+            </w:r>
+            <w:proofErr w:type="spellEnd"/>
             <w:r>
               <w:rPr>
                 <w:b/>
                 <w:bCs/>
               </w:rPr>
-              <w:t xml:space="preserve"> Users | All Channels and DMs</w:t>
+              <w:t>}} Users | All Channels and DMs</w:t>
             </w:r>
           </w:p>
           <w:p/>
@@ -267,8 +340,19 @@
                 <w:spacing w:val="-6"/>
                 <w:sz w:val="19"/>
               </w:rPr>
-              <w:t>{{users_cost</w:t>
-            </w:r>
+              <w:t>{{</w:t>
+            </w:r>
+            <w:proofErr w:type="spellStart"/>
+            <w:r>
+              <w:rPr>
+                <w:b/>
+                <w:bCs/>
+                <w:spacing w:val="-6"/>
+                <w:sz w:val="19"/>
+              </w:rPr>
+              <w:t>users_cost</w:t>
+            </w:r>
+            <w:proofErr w:type="spellEnd"/>
             <w:r>
               <w:rPr>
                 <w:b/>
@@ -319,21 +403,23 @@
                 <w:b/>
                 <w:bCs/>
               </w:rPr>
-              <w:t xml:space="preserve">Valid for </w:t>
-            </w:r>
+              <w:t>Valid for {{</w:t>
+            </w:r>
+            <w:proofErr w:type="spellStart"/>
             <w:r>
               <w:rPr>
                 <w:b/>
                 <w:bCs/>
               </w:rPr>
-              <w:t>{{Duration_of_months}}</w:t>
-            </w:r>
+              <w:t>Duration_of_months</w:t>
+            </w:r>
+            <w:proofErr w:type="spellEnd"/>
             <w:r>
               <w:rPr>
                 <w:b/>
                 <w:bCs/>
               </w:rPr>
-              <w:t xml:space="preserve"> Months</w:t>
+              <w:t>}} Months</w:t>
             </w:r>
           </w:p>
           <w:p/>
@@ -353,7 +439,27 @@
                 <w:spacing w:val="-2"/>
                 <w:sz w:val="19"/>
               </w:rPr>
-              <w:t>{{price_migration}}</w:t>
+              <w:t>{{</w:t>
+            </w:r>
+            <w:proofErr w:type="spellStart"/>
+            <w:r>
+              <w:rPr>
+                <w:b/>
+                <w:bCs/>
+                <w:spacing w:val="-2"/>
+                <w:sz w:val="19"/>
+              </w:rPr>
+              <w:t>price_migration</w:t>
+            </w:r>
+            <w:proofErr w:type="spellEnd"/>
+            <w:r>
+              <w:rPr>
+                <w:b/>
+                <w:bCs/>
+                <w:spacing w:val="-2"/>
+                <w:sz w:val="19"/>
+              </w:rPr>
+              <w:t>}}</w:t>
             </w:r>
           </w:p>
         </w:tc>
@@ -382,10 +488,23 @@
           </w:tcPr>
           <w:p>
             <w:r>
-              <w:t>{{instance_users}} {{instance_type}}</w:t>
-            </w:r>
-            <w:r>
-              <w:t xml:space="preserve"> Instance in a High-End Enterprise Server</w:t>
+              <w:t>{{</w:t>
+            </w:r>
+            <w:proofErr w:type="spellStart"/>
+            <w:r>
+              <w:t>instance_users</w:t>
+            </w:r>
+            <w:proofErr w:type="spellEnd"/>
+            <w:r>
+              <w:t>}} {{</w:t>
+            </w:r>
+            <w:proofErr w:type="spellStart"/>
+            <w:r>
+              <w:t>instance_type</w:t>
+            </w:r>
+            <w:proofErr w:type="spellEnd"/>
+            <w:r>
+              <w:t>}} Instance in a High-End Enterprise Server</w:t>
             </w:r>
             <w:r>
               <w:br/>
@@ -405,7 +524,23 @@
                 <w:b/>
                 <w:bCs/>
               </w:rPr>
-              <w:t>{{Duration_of_months}}</w:t>
+              <w:t>{{</w:t>
+            </w:r>
+            <w:proofErr w:type="spellStart"/>
+            <w:r>
+              <w:rPr>
+                <w:b/>
+                <w:bCs/>
+              </w:rPr>
+              <w:t>Duration_of_months</w:t>
+            </w:r>
+            <w:proofErr w:type="spellEnd"/>
+            <w:r>
+              <w:rPr>
+                <w:b/>
+                <w:bCs/>
+              </w:rPr>
+              <w:t>}}</w:t>
             </w:r>
             <w:r>
               <w:rPr>
@@ -432,7 +567,23 @@
                 <w:b/>
                 <w:bCs/>
               </w:rPr>
-              <w:t>{{instance_cost}}</w:t>
+              <w:t>{{</w:t>
+            </w:r>
+            <w:proofErr w:type="spellStart"/>
+            <w:r>
+              <w:rPr>
+                <w:b/>
+                <w:bCs/>
+              </w:rPr>
+              <w:t>instance_cost</w:t>
+            </w:r>
+            <w:proofErr w:type="spellEnd"/>
+            <w:r>
+              <w:rPr>
+                <w:b/>
+                <w:bCs/>
+              </w:rPr>
+              <w:t>}}</w:t>
             </w:r>
           </w:p>
         </w:tc>
@@ -445,12 +596,6 @@
         <w:tblW w:w="0" w:type="auto"/>
         <w:jc w:val="right"/>
         <w:tblInd w:w="0" w:type="dxa"/>
-        <w:tblCellMar>
-          <w:top w:w="0" w:type="dxa"/>
-          <w:left w:w="0" w:type="dxa"/>
-          <w:bottom w:w="0" w:type="dxa"/>
-          <w:right w:w="0" w:type="dxa"/>
-        </w:tblCellMar>
         <w:tblLook w:val="04A0" w:firstRow="1" w:lastRow="0" w:firstColumn="1" w:lastColumn="0" w:noHBand="0" w:noVBand="1"/>
       </w:tblPr>
       <w:tblGrid>
@@ -458,14 +603,6 @@
         <w:gridCol w:w="2679"/>
       </w:tblGrid>
       <w:tr>
-        <w:tblPrEx>
-          <w:tblCellMar>
-            <w:top w:w="0" w:type="dxa"/>
-            <w:left w:w="0" w:type="dxa"/>
-            <w:bottom w:w="0" w:type="dxa"/>
-            <w:right w:w="0" w:type="dxa"/>
-          </w:tblCellMar>
-        </w:tblPrEx>
         <w:trPr>
           <w:jc w:val="right"/>
         </w:trPr>
@@ -486,7 +623,23 @@
                 <w:b/>
                 <w:bCs/>
               </w:rPr>
-              <w:t>Discount {{discount_percent_with_parentheses}}</w:t>
+              <w:t>Discount {{</w:t>
+            </w:r>
+            <w:proofErr w:type="spellStart"/>
+            <w:r>
+              <w:rPr>
+                <w:b/>
+                <w:bCs/>
+              </w:rPr>
+              <w:t>discount_percent_with_parentheses</w:t>
+            </w:r>
+            <w:proofErr w:type="spellEnd"/>
+            <w:r>
+              <w:rPr>
+                <w:b/>
+                <w:bCs/>
+              </w:rPr>
+              <w:t>}}</w:t>
             </w:r>
           </w:p>
         </w:tc>
@@ -507,20 +660,28 @@
                 <w:b/>
                 <w:bCs/>
               </w:rPr>
-              <w:t>{{discount_amount}}</w:t>
+              <w:t>{{</w:t>
+            </w:r>
+            <w:proofErr w:type="spellStart"/>
+            <w:r>
+              <w:rPr>
+                <w:b/>
+                <w:bCs/>
+              </w:rPr>
+              <w:t>discount_amount</w:t>
+            </w:r>
+            <w:proofErr w:type="spellEnd"/>
+            <w:r>
+              <w:rPr>
+                <w:b/>
+                <w:bCs/>
+              </w:rPr>
+              <w:t>}}</w:t>
             </w:r>
           </w:p>
         </w:tc>
       </w:tr>
       <w:tr>
-        <w:tblPrEx>
-          <w:tblCellMar>
-            <w:top w:w="0" w:type="dxa"/>
-            <w:left w:w="0" w:type="dxa"/>
-            <w:bottom w:w="0" w:type="dxa"/>
-            <w:right w:w="0" w:type="dxa"/>
-          </w:tblCellMar>
-        </w:tblPrEx>
         <w:trPr>
           <w:jc w:val="right"/>
         </w:trPr>
@@ -553,7 +714,14 @@
               <w:rPr>
                 <w:b/>
               </w:rPr>
-              <w:t>{{total</w:t>
+              <w:t>{{</w:t>
+            </w:r>
+            <w:proofErr w:type="spellStart"/>
+            <w:r>
+              <w:rPr>
+                <w:b/>
+              </w:rPr>
+              <w:t>total</w:t>
             </w:r>
             <w:ins w:id="0" w:author="Tharun P" w:date="2025-09-09T12:49:00Z" w16du:dateUtc="2025-09-09T07:19:00Z">
               <w:r>
@@ -569,7 +737,15 @@
                 <w:b/>
                 <w:spacing w:val="-2"/>
               </w:rPr>
-              <w:t>price_discount}}</w:t>
+              <w:t>price_discount</w:t>
+            </w:r>
+            <w:proofErr w:type="spellEnd"/>
+            <w:r>
+              <w:rPr>
+                <w:b/>
+                <w:spacing w:val="-2"/>
+              </w:rPr>
+              <w:t>}}</w:t>
             </w:r>
           </w:p>
         </w:tc>
@@ -715,26 +891,51 @@
           <w:b/>
           <w:bCs/>
         </w:rPr>
-        <w:t>Overage Charges:</w:t>
-      </w:r>
-      <w:r>
-        <w:t xml:space="preserve"> </w:t>
-      </w:r>
-      <w:r>
-        <w:t>{{per_user_cost}}</w:t>
-      </w:r>
+        <w:t xml:space="preserve">Overage </w:t>
+      </w:r>
+      <w:proofErr w:type="gramStart"/>
       <w:r>
         <w:rPr>
           <w:b/>
           <w:bCs/>
         </w:rPr>
+        <w:t>Charges:</w:t>
+      </w:r>
+      <w:r>
         <w:t xml:space="preserve"> </w:t>
       </w:r>
       <w:r>
+        <w:t>{{</w:t>
+      </w:r>
+      <w:proofErr w:type="spellStart"/>
+      <w:proofErr w:type="gramEnd"/>
+      <w:r>
+        <w:t>per_user_cost</w:t>
+      </w:r>
+      <w:proofErr w:type="spellEnd"/>
+      <w:r>
+        <w:t>}}</w:t>
+      </w:r>
+      <w:r>
+        <w:rPr>
+          <w:b/>
+          <w:bCs/>
+        </w:rPr>
+        <w:t xml:space="preserve"> </w:t>
+      </w:r>
+      <w:r>
         <w:t xml:space="preserve">per User | </w:t>
       </w:r>
       <w:r>
-        <w:t>{{instance_type_cost}}</w:t>
+        <w:t>{{</w:t>
+      </w:r>
+      <w:proofErr w:type="spellStart"/>
+      <w:r>
+        <w:t>instance_type_cost</w:t>
+      </w:r>
+      <w:proofErr w:type="spellEnd"/>
+      <w:r>
+        <w:t>}}</w:t>
       </w:r>
       <w:r>
         <w:rPr>
@@ -765,13 +966,38 @@
           <w:b/>
           <w:bCs/>
         </w:rPr>
-        <w:t>Initial Service Term:</w:t>
+        <w:t xml:space="preserve">Initial Service </w:t>
+      </w:r>
+      <w:proofErr w:type="gramStart"/>
+      <w:r>
+        <w:rPr>
+          <w:b/>
+          <w:bCs/>
+        </w:rPr>
+        <w:t>Term:</w:t>
       </w:r>
       <w:r>
         <w:t xml:space="preserve"> </w:t>
       </w:r>
       <w:r>
-        <w:t>{{Start_date}} till {{End_date}}</w:t>
+        <w:t>{{</w:t>
+      </w:r>
+      <w:proofErr w:type="spellStart"/>
+      <w:proofErr w:type="gramEnd"/>
+      <w:r>
+        <w:t>Start_date</w:t>
+      </w:r>
+      <w:proofErr w:type="spellEnd"/>
+      <w:r>
+        <w:t>}} till {{</w:t>
+      </w:r>
+      <w:proofErr w:type="spellStart"/>
+      <w:r>
+        <w:t>End_date</w:t>
+      </w:r>
+      <w:proofErr w:type="spellEnd"/>
+      <w:r>
+        <w:t>}}</w:t>
       </w:r>
     </w:p>
     <w:p>
@@ -844,12 +1070,21 @@
       <w:r>
         <w:t xml:space="preserve"> (the “Effective Date”) between </w:t>
       </w:r>
+      <w:proofErr w:type="spellStart"/>
       <w:r>
         <w:rPr>
           <w:b/>
           <w:bCs/>
         </w:rPr>
-        <w:t>CloudFuze, Inc.</w:t>
+        <w:t>CloudFuze</w:t>
+      </w:r>
+      <w:proofErr w:type="spellEnd"/>
+      <w:r>
+        <w:rPr>
+          <w:b/>
+          <w:bCs/>
+        </w:rPr>
+        <w:t>, Inc.</w:t>
       </w:r>
       <w:r>
         <w:t xml:space="preserve"> with a place of business at </w:t>
@@ -861,7 +1096,15 @@
         <w:t>2500 Regency Parkway, Cary, NC 27518</w:t>
       </w:r>
       <w:r>
-        <w:t xml:space="preserve"> (“Company”), and the Customer listed above (“Customer”). This Agreement includes and incorporates the above Order Form, Included in Migration Exhibit ("Exhibit 1"), Not included in Migration Exhibit ("Exhibit 2"), all attachments hereto, as well as the attached Terms and Conditions and contains, among other things, warranty disclaimers, liability limitations and use limitations. There shall be no force or effect to any different terms of any related purchase order or similar form even if signed by the parties after the date hereof.</w:t>
+        <w:t xml:space="preserve"> (“Company”), and the Customer listed above (“Customer”). This Agreement includes and incorporates the above Order Form, Included in Migration Exhibit ("Exhibit 1"), Not included in Migration Exhibit ("Exhibit 2"), all attachments hereto, as well as the attached Terms and Conditions and contains, among other things, warranty disclaimers, liability limitations and use limitations. There shall be no force or effect </w:t>
+      </w:r>
+      <w:proofErr w:type="gramStart"/>
+      <w:r>
+        <w:t>to</w:t>
+      </w:r>
+      <w:proofErr w:type="gramEnd"/>
+      <w:r>
+        <w:t xml:space="preserve"> any different terms of any related purchase order or similar form even if signed by the parties after the date hereof.</w:t>
       </w:r>
     </w:p>
     <w:tbl>
@@ -870,10 +1113,6 @@
         <w:tblW w:w="0" w:type="auto"/>
         <w:jc w:val="center"/>
         <w:tblInd w:w="0" w:type="dxa"/>
-        <w:tblCellMar>
-          <w:top w:w="0" w:type="dxa"/>
-          <w:left w:w="0" w:type="dxa"/>
-        </w:tblCellMar>
         <w:tblLook w:val="04A0" w:firstRow="1" w:lastRow="0" w:firstColumn="1" w:lastColumn="0" w:noHBand="0" w:noVBand="1"/>
       </w:tblPr>
       <w:tblGrid>
@@ -881,12 +1120,6 @@
         <w:gridCol w:w="5357"/>
       </w:tblGrid>
       <w:tr>
-        <w:tblPrEx>
-          <w:tblCellMar>
-            <w:top w:w="0" w:type="dxa"/>
-            <w:left w:w="0" w:type="dxa"/>
-          </w:tblCellMar>
-        </w:tblPrEx>
         <w:trPr>
           <w:jc w:val="center"/>
         </w:trPr>
@@ -905,7 +1138,25 @@
                 <w:u w:val="single"/>
               </w:rPr>
               <w:lastRenderedPageBreak/>
-              <w:t>For CloudFuze, Inc.</w:t>
+              <w:t xml:space="preserve">For </w:t>
+            </w:r>
+            <w:proofErr w:type="spellStart"/>
+            <w:r>
+              <w:rPr>
+                <w:b/>
+                <w:bCs/>
+                <w:u w:val="single"/>
+              </w:rPr>
+              <w:t>CloudFuze</w:t>
+            </w:r>
+            <w:proofErr w:type="spellEnd"/>
+            <w:r>
+              <w:rPr>
+                <w:b/>
+                <w:bCs/>
+                <w:u w:val="single"/>
+              </w:rPr>
+              <w:t>, Inc.</w:t>
             </w:r>
           </w:p>
           <w:p>
@@ -922,8 +1173,13 @@
             <w:pPr>
               <w:pStyle w:val="PDParagraphDefault"/>
             </w:pPr>
-            <w:r>
-              <w:t>By :     _________________________________</w:t>
+            <w:proofErr w:type="gramStart"/>
+            <w:r>
+              <w:t>By :</w:t>
+            </w:r>
+            <w:proofErr w:type="gramEnd"/>
+            <w:r>
+              <w:t xml:space="preserve">     _________________________________</w:t>
             </w:r>
           </w:p>
           <w:p>
@@ -948,8 +1204,13 @@
             <w:pPr>
               <w:pStyle w:val="PDParagraphDefault"/>
             </w:pPr>
-            <w:r>
-              <w:t>Title :   _________________________________</w:t>
+            <w:proofErr w:type="gramStart"/>
+            <w:r>
+              <w:t>Title :</w:t>
+            </w:r>
+            <w:proofErr w:type="gramEnd"/>
+            <w:r>
+              <w:t xml:space="preserve">   _________________________________</w:t>
             </w:r>
           </w:p>
           <w:p>
@@ -961,8 +1222,13 @@
             <w:pPr>
               <w:pStyle w:val="PDParagraphDefault"/>
             </w:pPr>
-            <w:r>
-              <w:t>Date :  _________________________________</w:t>
+            <w:proofErr w:type="gramStart"/>
+            <w:r>
+              <w:t>Date :</w:t>
+            </w:r>
+            <w:proofErr w:type="gramEnd"/>
+            <w:r>
+              <w:t xml:space="preserve">  _________________________________</w:t>
             </w:r>
           </w:p>
         </w:tc>
@@ -988,7 +1254,16 @@
                 <w:bCs/>
                 <w:u w:val="single"/>
               </w:rPr>
-              <w:t>{{Company</w:t>
+              <w:t>{{</w:t>
+            </w:r>
+            <w:proofErr w:type="spellStart"/>
+            <w:r>
+              <w:rPr>
+                <w:b/>
+                <w:bCs/>
+                <w:u w:val="single"/>
+              </w:rPr>
+              <w:t>Company</w:t>
             </w:r>
             <w:r>
               <w:rPr>
@@ -1006,7 +1281,17 @@
                 <w:spacing w:val="-2"/>
                 <w:u w:val="single"/>
               </w:rPr>
-              <w:t>Name}}</w:t>
+              <w:t>Name</w:t>
+            </w:r>
+            <w:proofErr w:type="spellEnd"/>
+            <w:r>
+              <w:rPr>
+                <w:b/>
+                <w:bCs/>
+                <w:spacing w:val="-2"/>
+                <w:u w:val="single"/>
+              </w:rPr>
+              <w:t>}}</w:t>
             </w:r>
           </w:p>
           <w:p>
@@ -1023,8 +1308,13 @@
             <w:pPr>
               <w:pStyle w:val="PDParagraphDefault"/>
             </w:pPr>
-            <w:r>
-              <w:t>By :     _________________________________</w:t>
+            <w:proofErr w:type="gramStart"/>
+            <w:r>
+              <w:t>By :</w:t>
+            </w:r>
+            <w:proofErr w:type="gramEnd"/>
+            <w:r>
+              <w:t xml:space="preserve">     _________________________________</w:t>
             </w:r>
           </w:p>
           <w:p>
@@ -1049,8 +1339,13 @@
             <w:pPr>
               <w:pStyle w:val="PDParagraphDefault"/>
             </w:pPr>
-            <w:r>
-              <w:t>Title :   _________________________________</w:t>
+            <w:proofErr w:type="gramStart"/>
+            <w:r>
+              <w:t>Title :</w:t>
+            </w:r>
+            <w:proofErr w:type="gramEnd"/>
+            <w:r>
+              <w:t xml:space="preserve">   _________________________________</w:t>
             </w:r>
           </w:p>
           <w:p>
@@ -1062,8 +1357,13 @@
             <w:pPr>
               <w:pStyle w:val="PDParagraphDefault"/>
             </w:pPr>
-            <w:r>
-              <w:t>Date :  _________________________________</w:t>
+            <w:proofErr w:type="gramStart"/>
+            <w:r>
+              <w:t>Date :</w:t>
+            </w:r>
+            <w:proofErr w:type="gramEnd"/>
+            <w:r>
+              <w:t xml:space="preserve">  _________________________________</w:t>
             </w:r>
           </w:p>
         </w:tc>
@@ -1238,7 +1538,23 @@
           <w:sz w:val="24"/>
           <w:szCs w:val="24"/>
         </w:rPr>
-        <w:t xml:space="preserve">Each party (the “Receiving Party”) understands that the other party (the “Disclosing Party”) has disclosed or may disclose business, technical or financial information relating to the Disclosing Party’s business (hereinafter referred to as “Proprietary Information” of the Disclosing Party). Proprietary Information of Company includes non-public information regarding features, functionality and performance of the Service. Proprietary Information of Customer includes non-public data provided by Customer to Company to enable the provision of the Services (“Customer Data”). The Receiving Party agrees: (i) to take reasonable precautions to protect such Proprietary Information, and (ii) not to use (except in performance of the Services or as otherwise permitted herein) or divulge to any third person any such Proprietary Information. The Disclosing Party agrees that the foregoing shall not apply with respect to any information after five (5) years following the disclosure thereof or </w:t>
+        <w:t>Each party (the “Receiving Party”) understands that the other party (the “Disclosing Party”) has disclosed or may disclose business, technical or financial information relating to the Disclosing Party’s business (hereinafter referred to as “Proprietary Information” of the Disclosing Party). Proprietary Information of Company includes non-public information regarding features, functionality and performance of the Service. Proprietary Information of Customer includes non-public data provided by Customer to Company to enable the provision of the Services (“Customer Data”). The Receiving Party agrees: (</w:t>
+      </w:r>
+      <w:proofErr w:type="spellStart"/>
+      <w:r>
+        <w:rPr>
+          <w:sz w:val="24"/>
+          <w:szCs w:val="24"/>
+        </w:rPr>
+        <w:t>i</w:t>
+      </w:r>
+      <w:proofErr w:type="spellEnd"/>
+      <w:r>
+        <w:rPr>
+          <w:sz w:val="24"/>
+          <w:szCs w:val="24"/>
+        </w:rPr>
+        <w:t xml:space="preserve">) to take reasonable precautions to protect such Proprietary Information, and (ii) not to use (except in performance of the Services or as otherwise permitted herein) or divulge to any third person any such Proprietary Information. The Disclosing Party agrees that the foregoing shall not apply with respect to any information after five (5) years following the disclosure thereof or </w:t>
       </w:r>
     </w:p>
     <w:p>
@@ -1251,7 +1567,119 @@
           <w:sz w:val="24"/>
           <w:szCs w:val="24"/>
         </w:rPr>
-        <w:t>any information that the Receiving Party can document (a) is or becomes generally available to the public, or (b) was in its possession or known by it prior to receipt from the Disclosing Party, or (c) was rightfully disclosed to it without restriction by a third party, or (d) was independently developed without use of any Proprietary Information of the Disclosing Party or (e) is required to be disclosed by law. Customer shall own all right, title and interest in and to the Customer Data, as well as any data that is based on or derived from the Customer Data and provided to Customer as part of the Services. Company shall own and retain all right, title and interest in and to (a) the Services and Software, all improvements, enhancements or modifications thereto, (b) any software, applications, inventions or other technology developed in connection with Implementation Services or support, and (c) all intellectual property rights related to any of the foregoing. Notwithstanding anything to the contrary, Company shall have the right collect and analyze data and other information relating to the provision, use and performance of various aspects of the Services and related systems and technologies (including, without limitation, information concerning Customer Data and data derived there from), and Company will be free (during and after the term hereof) to (i) use such information and data to improve and enhance the Services and for other development, diagnostic and corrective purposes in connection with the Services and other Company offerings, and (ii) disclose such data solely in aggregate or other de-identified form in connection with its business. No rights or licenses are granted except as expressly set forth herein.</w:t>
+        <w:t xml:space="preserve">any information that the Receiving Party can document (a) is or becomes generally available to the public, or (b) was in its possession or known by </w:t>
+      </w:r>
+      <w:proofErr w:type="spellStart"/>
+      <w:r>
+        <w:rPr>
+          <w:sz w:val="24"/>
+          <w:szCs w:val="24"/>
+        </w:rPr>
+        <w:t>it</w:t>
+      </w:r>
+      <w:proofErr w:type="spellEnd"/>
+      <w:r>
+        <w:rPr>
+          <w:sz w:val="24"/>
+          <w:szCs w:val="24"/>
+        </w:rPr>
+        <w:t xml:space="preserve"> prior to receipt from the Disclosing Party, or (c) was rightfully disclosed to it without restriction by a third party, or (d) was independently developed without use of any Proprietary Information of the Disclosing Party or (e) is required to be disclosed by law. Customer shall own all </w:t>
+      </w:r>
+      <w:proofErr w:type="gramStart"/>
+      <w:r>
+        <w:rPr>
+          <w:sz w:val="24"/>
+          <w:szCs w:val="24"/>
+        </w:rPr>
+        <w:t>right</w:t>
+      </w:r>
+      <w:proofErr w:type="gramEnd"/>
+      <w:r>
+        <w:rPr>
+          <w:sz w:val="24"/>
+          <w:szCs w:val="24"/>
+        </w:rPr>
+        <w:t xml:space="preserve">, </w:t>
+      </w:r>
+      <w:proofErr w:type="gramStart"/>
+      <w:r>
+        <w:rPr>
+          <w:sz w:val="24"/>
+          <w:szCs w:val="24"/>
+        </w:rPr>
+        <w:t>title</w:t>
+      </w:r>
+      <w:proofErr w:type="gramEnd"/>
+      <w:r>
+        <w:rPr>
+          <w:sz w:val="24"/>
+          <w:szCs w:val="24"/>
+        </w:rPr>
+        <w:t xml:space="preserve"> and </w:t>
+      </w:r>
+      <w:proofErr w:type="gramStart"/>
+      <w:r>
+        <w:rPr>
+          <w:sz w:val="24"/>
+          <w:szCs w:val="24"/>
+        </w:rPr>
+        <w:t>interest</w:t>
+      </w:r>
+      <w:proofErr w:type="gramEnd"/>
+      <w:r>
+        <w:rPr>
+          <w:sz w:val="24"/>
+          <w:szCs w:val="24"/>
+        </w:rPr>
+        <w:t xml:space="preserve"> in and </w:t>
+      </w:r>
+      <w:proofErr w:type="gramStart"/>
+      <w:r>
+        <w:rPr>
+          <w:sz w:val="24"/>
+          <w:szCs w:val="24"/>
+        </w:rPr>
+        <w:t>to the</w:t>
+      </w:r>
+      <w:proofErr w:type="gramEnd"/>
+      <w:r>
+        <w:rPr>
+          <w:sz w:val="24"/>
+          <w:szCs w:val="24"/>
+        </w:rPr>
+        <w:t xml:space="preserve"> Customer Data, as well as any data that is based on or derived from the Customer Data and provided to Customer as part of the Services. Company shall own and retain all </w:t>
+      </w:r>
+      <w:proofErr w:type="gramStart"/>
+      <w:r>
+        <w:rPr>
+          <w:sz w:val="24"/>
+          <w:szCs w:val="24"/>
+        </w:rPr>
+        <w:t>right</w:t>
+      </w:r>
+      <w:proofErr w:type="gramEnd"/>
+      <w:r>
+        <w:rPr>
+          <w:sz w:val="24"/>
+          <w:szCs w:val="24"/>
+        </w:rPr>
+        <w:t>, title and interest in and to (a) the Services and Software, all improvements, enhancements or modifications thereto, (b) any software, applications, inventions or other technology developed in connection with Implementation Services or support, and (c) all intellectual property rights related to any of the foregoing. Notwithstanding anything to the contrary, Company shall have the right collect and analyze data and other information relating to the provision, use and performance of various aspects of the Services and related systems and technologies (including, without limitation, information concerning Customer Data and data derived there from), and Company will be free (during and after the term hereof) to (</w:t>
+      </w:r>
+      <w:proofErr w:type="spellStart"/>
+      <w:r>
+        <w:rPr>
+          <w:sz w:val="24"/>
+          <w:szCs w:val="24"/>
+        </w:rPr>
+        <w:t>i</w:t>
+      </w:r>
+      <w:proofErr w:type="spellEnd"/>
+      <w:r>
+        <w:rPr>
+          <w:sz w:val="24"/>
+          <w:szCs w:val="24"/>
+        </w:rPr>
+        <w:t>) use such information and data to improve and enhance the Services and for other development, diagnostic and corrective purposes in connection with the Services and other Company offerings, and (ii) disclose such data solely in aggregate or other de-identified form in connection with its business. No rights or licenses are granted except as expressly set forth herein.</w:t>
       </w:r>
     </w:p>
     <w:p>
@@ -1329,7 +1757,39 @@
           <w:sz w:val="24"/>
           <w:szCs w:val="24"/>
         </w:rPr>
-        <w:t>Customer will pay Company the then applicable fees described in the Order Form for the Services and Implementation Services in accordance with the terms therein (the “Fees”). If Customer’s use of the Services exceeds the Service Capacity set forth on the Order Form or otherwise requires the payment of additional fees (per the terms of this Agreement), Customer shall be billed for such usage and Customer agrees to pay the additional fees in the manner provided herein. Company reserves the right to change the Fees or applicable charges and to institute new charges and Fees at the end of the Initial Service Term or then-current renewal term, upon thirty (30) days prior notice to Customer (which may be sent by email). If Customer believes that Company has billed Customer incorrectly, Customer must contact Company no later than 60 days after the closing date on the first billing statement in which the error or problem appeared, in order to receive an adjustment or credit. Inquiries should be directed to Company’s customer support department. Company may choose to bill through an invoice, in which case, full payment for invoices issued in any given month must be received by Company thirty (30) days after the mailing date of the invoice. Unpaid amounts are subject to a finance charge of 1.5% per month on any outstanding balance, or the maximum permitted by law, whichever is lower, plus all expenses of collection and may result in immediate termination of Service. Customer shall be responsible for all taxes associated with Services other than U.S. taxes based on Company’s net income.</w:t>
+        <w:t xml:space="preserve">Customer will pay Company the then applicable fees described in the Order Form for the Services and Implementation Services in accordance with the terms therein (the “Fees”). If Customer’s use of the Services exceeds the Service Capacity set forth on the Order Form or otherwise requires the payment of additional fees (per the terms of this Agreement), Customer shall be billed for such usage and Customer agrees to pay the additional fees in the manner provided herein. Company reserves the right to change the Fees or applicable charges and to institute new charges and Fees at the end of the Initial Service Term or then-current renewal term, upon thirty (30) days prior notice to Customer (which may be sent by email). If Customer believes that Company has billed Customer incorrectly, Customer must contact Company no later than 60 days after the closing date on the first billing statement in which the error or problem appeared, </w:t>
+      </w:r>
+      <w:proofErr w:type="gramStart"/>
+      <w:r>
+        <w:rPr>
+          <w:sz w:val="24"/>
+          <w:szCs w:val="24"/>
+        </w:rPr>
+        <w:t>in order to</w:t>
+      </w:r>
+      <w:proofErr w:type="gramEnd"/>
+      <w:r>
+        <w:rPr>
+          <w:sz w:val="24"/>
+          <w:szCs w:val="24"/>
+        </w:rPr>
+        <w:t xml:space="preserve"> receive an adjustment or credit. Inquiries should be directed </w:t>
+      </w:r>
+      <w:proofErr w:type="gramStart"/>
+      <w:r>
+        <w:rPr>
+          <w:sz w:val="24"/>
+          <w:szCs w:val="24"/>
+        </w:rPr>
+        <w:t>to Company’s</w:t>
+      </w:r>
+      <w:proofErr w:type="gramEnd"/>
+      <w:r>
+        <w:rPr>
+          <w:sz w:val="24"/>
+          <w:szCs w:val="24"/>
+        </w:rPr>
+        <w:t xml:space="preserve"> customer support department. Company may choose to bill through an invoice, in which case, full payment for invoices issued in any given month must be received by Company thirty (30) days after the mailing date of the invoice. Unpaid amounts are subject to a finance charge of 1.5% per month on any outstanding balance, or the maximum permitted by law, whichever is lower, plus all expenses of collection and may result in immediate termination of Service. Customer shall be responsible for all taxes associated with Services other than U.S. taxes based on Company’s net income.</w:t>
       </w:r>
     </w:p>
     <w:p>
@@ -1355,7 +1815,23 @@
           <w:sz w:val="24"/>
           <w:szCs w:val="24"/>
         </w:rPr>
-        <w:t>If Service implementation or migration project is being delayed due to customer not responding in a timely manner or due to other delays from Customer which are not communicated to the Company before the Effective Date, Company may charge additional fee as specified under Overage Charges.</w:t>
+        <w:t xml:space="preserve">If Service implementation or migration project is being delayed due to </w:t>
+      </w:r>
+      <w:proofErr w:type="gramStart"/>
+      <w:r>
+        <w:rPr>
+          <w:sz w:val="24"/>
+          <w:szCs w:val="24"/>
+        </w:rPr>
+        <w:t>customer</w:t>
+      </w:r>
+      <w:proofErr w:type="gramEnd"/>
+      <w:r>
+        <w:rPr>
+          <w:sz w:val="24"/>
+          <w:szCs w:val="24"/>
+        </w:rPr>
+        <w:t xml:space="preserve"> not responding in a timely manner or due to other delays from Customer which are not communicated to the Company before the Effective Date, Company may charge additional fee as specified under Overage Charges.</w:t>
       </w:r>
     </w:p>
     <w:p>
@@ -1427,7 +1903,23 @@
           <w:sz w:val="24"/>
           <w:szCs w:val="24"/>
         </w:rPr>
-        <w:t>Subject to earlier termination as provided below, this Agreement is for the Initial Service Term as specified in the Order Form, and shall be automatically renewed for additional periods of the same duration as the Initial Service Term (collectively, the “Term”), unless either party requests termination at least thirty (30) days prior to the end of the then-current term.</w:t>
+        <w:t xml:space="preserve">Subject to earlier termination as provided below, this Agreement is for the Initial Service Term as specified in the Order </w:t>
+      </w:r>
+      <w:proofErr w:type="gramStart"/>
+      <w:r>
+        <w:rPr>
+          <w:sz w:val="24"/>
+          <w:szCs w:val="24"/>
+        </w:rPr>
+        <w:t>Form, and</w:t>
+      </w:r>
+      <w:proofErr w:type="gramEnd"/>
+      <w:r>
+        <w:rPr>
+          <w:sz w:val="24"/>
+          <w:szCs w:val="24"/>
+        </w:rPr>
+        <w:t xml:space="preserve"> shall be automatically renewed for additional periods of the same duration as the Initial Service Term (collectively, the “Term”), unless either party requests termination at least thirty (30) days prior to the end of the then-current term.</w:t>
       </w:r>
     </w:p>
     <w:p>
@@ -1449,7 +1941,23 @@
           <w:sz w:val="24"/>
           <w:szCs w:val="24"/>
         </w:rPr>
-        <w:t>In addition to any other remedies it may have, either party may also terminate this Agreement upon thirty (30) days’ notice (or without notice in the case of nonpayment), if the other party materially breaches any of the terms or conditions of this Agreement. Customer will pay in full for the Services up to and including the last day on which the Services are provided. All sections of this Agreement which by their nature should survive termination will survive termination, including, without limitation, accrued rights to payment, confidentiality obligations, warranty disclaimers, and limitations of liability.</w:t>
+        <w:t xml:space="preserve">In addition to any other </w:t>
+      </w:r>
+      <w:proofErr w:type="gramStart"/>
+      <w:r>
+        <w:rPr>
+          <w:sz w:val="24"/>
+          <w:szCs w:val="24"/>
+        </w:rPr>
+        <w:t>remedies</w:t>
+      </w:r>
+      <w:proofErr w:type="gramEnd"/>
+      <w:r>
+        <w:rPr>
+          <w:sz w:val="24"/>
+          <w:szCs w:val="24"/>
+        </w:rPr>
+        <w:t xml:space="preserve"> it may have, either party may also terminate this Agreement upon thirty (30) days’ notice (or without notice in the case of nonpayment), if the other party materially breaches any of the terms or conditions of this Agreement. Customer will pay in full for the Services up to and including the last day on which the Services are provided. All sections of this Agreement which by their nature should survive termination will survive termination, including, without limitation, accrued rights to payment, confidentiality obligations, warranty disclaimers, and limitations of liability.</w:t>
       </w:r>
     </w:p>
     <w:p>
@@ -2119,14 +2627,126 @@
       <w:pPr>
         <w:pStyle w:val="PDParagraphDefault"/>
         <w:jc w:val="both"/>
-      </w:pPr>
-      <w:r>
         <w:rPr>
           <w:sz w:val="24"/>
           <w:szCs w:val="24"/>
         </w:rPr>
-        <w:t>If any provision of this Agreement is found to be unenforceable or invalid, that provision will be limited or eliminated to the minimum extent necessary so that this Agreement will otherwise remain in full force and effect and enforceable. This Agreement is not assignable, transferable or sub-licensable by Customer except with Company’s prior written consent. Company may transfer and assign any of its rights and obligations under this Agreement without consent. This Agreement is the complete and exclusive statement of the mutual understanding of the parties and supersedes and cancels all previous written and oral agreements, communications and other understandings relating to the subject matter of this Agreement, and that all waivers and modifications must be in a writing signed by both parties, except as otherwise provided herein. No agency, partnership, joint venture, or employment is created as a result of this Agreement and Customer does not have any authority of any kind to bind Company in any respect whatsoever. In any action or proceeding to enforce rights under this Agreement, the prevailing party will be entitled to recover costs and attorneys’ fees. All notices under this Agreement will be in writing and will be deemed to have been duly given when received, if personally delivered; when receipt is electronically confirmed, if transmitted by facsimile or e-mail; the day after it is sent, if sent for next day delivery by recognized overnight delivery service; and upon receipt, if sent by certified or registered mail, return receipt requested. This Agreement shall be governed by the laws of the State of North Carolina without regard to its conflict of law's provisions. The parties shall work together in good faith to issue a least one mutually agreed upon press release within 90 days of the Effective Date, and Customer otherwise agrees to reasonably cooperate with Company to serve as a reference account up.</w:t>
-      </w:r>
+      </w:pPr>
+      <w:r>
+        <w:rPr>
+          <w:sz w:val="24"/>
+          <w:szCs w:val="24"/>
+        </w:rPr>
+        <w:t xml:space="preserve">If any provision of this Agreement is found to be unenforceable or invalid, that provision will be limited or eliminated to the minimum extent necessary so that this Agreement will otherwise remain in full force and effect and enforceable. This Agreement is not assignable, transferable or sub-licensable by Customer except with Company’s prior written consent. Company may transfer and assign any of its rights and obligations under this Agreement without consent. This Agreement is the complete and exclusive statement of the mutual understanding of the parties and supersedes and cancels all previous written and oral agreements, communications and other understandings relating to the subject matter of this Agreement, and that all waivers and modifications must be in a writing signed by both parties, except as otherwise provided herein. No agency, partnership, joint venture, or employment is created </w:t>
+      </w:r>
+      <w:proofErr w:type="gramStart"/>
+      <w:r>
+        <w:rPr>
+          <w:sz w:val="24"/>
+          <w:szCs w:val="24"/>
+        </w:rPr>
+        <w:t>as a result of</w:t>
+      </w:r>
+      <w:proofErr w:type="gramEnd"/>
+      <w:r>
+        <w:rPr>
+          <w:sz w:val="24"/>
+          <w:szCs w:val="24"/>
+        </w:rPr>
+        <w:t xml:space="preserve"> this Agreement and Customer does not have any authority of any kind to bind Company in any respect whatsoever. In any action or proceeding to enforce rights under this Agreement, the prevailing party will be entitled to recover costs and attorneys’ fees. All notices under this Agreement will be in writing and will be deemed to have been duly given when received, if personally delivered; when receipt is electronically confirmed, if transmitted by facsimile or e-mail; the day after it is sent, if sent for next day delivery by recognized overnight delivery service; and upon receipt, if sent by certified or registered mail, return receipt requested. This Agreement shall be governed by the laws of the State of North Carolina without regard to its conflict of law's provisions. The parties shall work together in good faith to issue </w:t>
+      </w:r>
+      <w:proofErr w:type="gramStart"/>
+      <w:r>
+        <w:rPr>
+          <w:sz w:val="24"/>
+          <w:szCs w:val="24"/>
+        </w:rPr>
+        <w:t>a least</w:t>
+      </w:r>
+      <w:proofErr w:type="gramEnd"/>
+      <w:r>
+        <w:rPr>
+          <w:sz w:val="24"/>
+          <w:szCs w:val="24"/>
+        </w:rPr>
+        <w:t xml:space="preserve"> one mutually agreed upon press release within 90 days of the Effective Date, and Customer otherwise agrees to reasonably cooperate with Company to serve as a reference account up.</w:t>
+      </w:r>
+    </w:p>
+    <w:p>
+      <w:pPr>
+        <w:pStyle w:val="PDParagraphDefault"/>
+        <w:jc w:val="both"/>
+        <w:rPr>
+          <w:sz w:val="24"/>
+          <w:szCs w:val="24"/>
+        </w:rPr>
+      </w:pPr>
+    </w:p>
+    <w:p>
+      <w:pPr>
+        <w:pStyle w:val="PDParagraphDefault"/>
+        <w:jc w:val="both"/>
+        <w:rPr>
+          <w:sz w:val="24"/>
+          <w:szCs w:val="24"/>
+        </w:rPr>
+      </w:pPr>
+    </w:p>
+    <w:p>
+      <w:pPr>
+        <w:pStyle w:val="PDParagraphDefault"/>
+        <w:jc w:val="both"/>
+        <w:rPr>
+          <w:sz w:val="24"/>
+          <w:szCs w:val="24"/>
+        </w:rPr>
+      </w:pPr>
+    </w:p>
+    <w:p>
+      <w:pPr>
+        <w:pStyle w:val="PDParagraphDefault"/>
+        <w:jc w:val="both"/>
+        <w:rPr>
+          <w:sz w:val="24"/>
+          <w:szCs w:val="24"/>
+        </w:rPr>
+      </w:pPr>
+    </w:p>
+    <w:p>
+      <w:pPr>
+        <w:pStyle w:val="PDParagraphDefault"/>
+        <w:jc w:val="both"/>
+        <w:rPr>
+          <w:sz w:val="24"/>
+          <w:szCs w:val="24"/>
+        </w:rPr>
+      </w:pPr>
+    </w:p>
+    <w:p>
+      <w:pPr>
+        <w:pStyle w:val="PDParagraphDefault"/>
+        <w:jc w:val="both"/>
+        <w:rPr>
+          <w:sz w:val="24"/>
+          <w:szCs w:val="24"/>
+        </w:rPr>
+      </w:pPr>
+    </w:p>
+    <w:p>
+      <w:pPr>
+        <w:pStyle w:val="PDParagraphDefault"/>
+        <w:jc w:val="both"/>
+        <w:rPr>
+          <w:sz w:val="24"/>
+          <w:szCs w:val="24"/>
+        </w:rPr>
+      </w:pPr>
+    </w:p>
+    <w:p>
+      <w:pPr>
+        <w:pStyle w:val="PDParagraphDefault"/>
+        <w:jc w:val="both"/>
+      </w:pPr>
     </w:p>
     <w:tbl>
       <w:tblPr>
@@ -2159,7 +2779,1344 @@
                 <w:szCs w:val="24"/>
                 <w:shd w:val="clear" w:color="auto" w:fill="B6DDE8"/>
               </w:rPr>
+              <w:lastRenderedPageBreak/>
               <w:t>Exhibit 1- INCLUDED IN MIGRATION</w:t>
+            </w:r>
+          </w:p>
+        </w:tc>
+      </w:tr>
+    </w:tbl>
+    <w:p>
+      <w:pPr>
+        <w:spacing w:after="0" w:line="240" w:lineRule="auto"/>
+      </w:pPr>
+    </w:p>
+    <w:tbl>
+      <w:tblPr>
+        <w:tblW w:w="0" w:type="auto"/>
+        <w:tblInd w:w="44" w:type="dxa"/>
+        <w:tblBorders>
+          <w:top w:val="single" w:sz="6" w:space="0" w:color="666666"/>
+          <w:left w:val="single" w:sz="6" w:space="0" w:color="666666"/>
+          <w:bottom w:val="single" w:sz="6" w:space="0" w:color="666666"/>
+          <w:right w:val="single" w:sz="6" w:space="0" w:color="666666"/>
+          <w:insideH w:val="single" w:sz="6" w:space="0" w:color="666666"/>
+          <w:insideV w:val="single" w:sz="6" w:space="0" w:color="666666"/>
+        </w:tblBorders>
+        <w:tblLayout w:type="fixed"/>
+        <w:tblCellMar>
+          <w:left w:w="0" w:type="dxa"/>
+          <w:right w:w="0" w:type="dxa"/>
+        </w:tblCellMar>
+        <w:tblLook w:val="01E0" w:firstRow="1" w:lastRow="1" w:firstColumn="1" w:lastColumn="1" w:noHBand="0" w:noVBand="0"/>
+      </w:tblPr>
+      <w:tblGrid>
+        <w:gridCol w:w="3525"/>
+        <w:gridCol w:w="7200"/>
+      </w:tblGrid>
+      <w:tr>
+        <w:trPr>
+          <w:trHeight w:val="389"/>
+        </w:trPr>
+        <w:tc>
+          <w:tcPr>
+            <w:tcW w:w="10725" w:type="dxa"/>
+            <w:gridSpan w:val="2"/>
+            <w:shd w:val="clear" w:color="auto" w:fill="A6A6A6"/>
+          </w:tcPr>
+          <w:p>
+            <w:pPr>
+              <w:pStyle w:val="TableParagraph"/>
+              <w:spacing w:before="58"/>
+              <w:ind w:left="14"/>
+              <w:jc w:val="center"/>
+              <w:rPr>
+                <w:rFonts w:ascii="Arial"/>
+                <w:b/>
+                <w:sz w:val="21"/>
+              </w:rPr>
+            </w:pPr>
+            <w:r>
+              <w:rPr>
+                <w:rFonts w:ascii="Arial"/>
+                <w:b/>
+                <w:sz w:val="21"/>
+              </w:rPr>
+              <w:t>INCLUDED</w:t>
+            </w:r>
+            <w:r>
+              <w:rPr>
+                <w:rFonts w:ascii="Arial"/>
+                <w:b/>
+                <w:spacing w:val="-6"/>
+                <w:sz w:val="21"/>
+              </w:rPr>
+              <w:t xml:space="preserve"> </w:t>
+            </w:r>
+            <w:r>
+              <w:rPr>
+                <w:rFonts w:ascii="Arial"/>
+                <w:b/>
+                <w:sz w:val="21"/>
+              </w:rPr>
+              <w:t>IN</w:t>
+            </w:r>
+            <w:r>
+              <w:rPr>
+                <w:rFonts w:ascii="Arial"/>
+                <w:b/>
+                <w:spacing w:val="-5"/>
+                <w:sz w:val="21"/>
+              </w:rPr>
+              <w:t xml:space="preserve"> </w:t>
+            </w:r>
+            <w:r>
+              <w:rPr>
+                <w:rFonts w:ascii="Arial"/>
+                <w:b/>
+                <w:sz w:val="21"/>
+              </w:rPr>
+              <w:t>SLACK</w:t>
+            </w:r>
+            <w:r>
+              <w:rPr>
+                <w:rFonts w:ascii="Arial"/>
+                <w:b/>
+                <w:spacing w:val="-5"/>
+                <w:sz w:val="21"/>
+              </w:rPr>
+              <w:t xml:space="preserve"> </w:t>
+            </w:r>
+            <w:r>
+              <w:rPr>
+                <w:rFonts w:ascii="Arial"/>
+                <w:b/>
+                <w:sz w:val="21"/>
+              </w:rPr>
+              <w:t>TO</w:t>
+            </w:r>
+            <w:r>
+              <w:rPr>
+                <w:rFonts w:ascii="Arial"/>
+                <w:b/>
+                <w:spacing w:val="-5"/>
+                <w:sz w:val="21"/>
+              </w:rPr>
+              <w:t xml:space="preserve"> </w:t>
+            </w:r>
+            <w:r>
+              <w:rPr>
+                <w:rFonts w:ascii="Arial"/>
+                <w:b/>
+                <w:sz w:val="21"/>
+              </w:rPr>
+              <w:t>GOOGLE</w:t>
+            </w:r>
+            <w:r>
+              <w:rPr>
+                <w:rFonts w:ascii="Arial"/>
+                <w:b/>
+                <w:spacing w:val="-5"/>
+                <w:sz w:val="21"/>
+              </w:rPr>
+              <w:t xml:space="preserve"> </w:t>
+            </w:r>
+            <w:r>
+              <w:rPr>
+                <w:rFonts w:ascii="Arial"/>
+                <w:b/>
+                <w:sz w:val="21"/>
+              </w:rPr>
+              <w:t>CHAT</w:t>
+            </w:r>
+            <w:r>
+              <w:rPr>
+                <w:rFonts w:ascii="Arial"/>
+                <w:b/>
+                <w:spacing w:val="-5"/>
+                <w:sz w:val="21"/>
+              </w:rPr>
+              <w:t xml:space="preserve"> </w:t>
+            </w:r>
+            <w:r>
+              <w:rPr>
+                <w:rFonts w:ascii="Arial"/>
+                <w:b/>
+                <w:sz w:val="21"/>
+              </w:rPr>
+              <w:t>MIGRATION</w:t>
+            </w:r>
+            <w:r>
+              <w:rPr>
+                <w:rFonts w:ascii="Arial"/>
+                <w:b/>
+                <w:spacing w:val="-5"/>
+                <w:sz w:val="21"/>
+              </w:rPr>
+              <w:t xml:space="preserve"> </w:t>
+            </w:r>
+            <w:r>
+              <w:rPr>
+                <w:rFonts w:ascii="Arial"/>
+                <w:b/>
+                <w:spacing w:val="-2"/>
+                <w:sz w:val="21"/>
+              </w:rPr>
+              <w:t>FEATURES</w:t>
+            </w:r>
+          </w:p>
+        </w:tc>
+      </w:tr>
+      <w:tr>
+        <w:trPr>
+          <w:trHeight w:val="599"/>
+        </w:trPr>
+        <w:tc>
+          <w:tcPr>
+            <w:tcW w:w="3525" w:type="dxa"/>
+          </w:tcPr>
+          <w:p>
+            <w:pPr>
+              <w:pStyle w:val="TableParagraph"/>
+              <w:ind w:left="67"/>
+              <w:rPr>
+                <w:rFonts w:ascii="Arial"/>
+                <w:b/>
+                <w:sz w:val="19"/>
+              </w:rPr>
+            </w:pPr>
+            <w:r>
+              <w:rPr>
+                <w:rFonts w:ascii="Arial"/>
+                <w:b/>
+                <w:sz w:val="19"/>
+              </w:rPr>
+              <w:t>One</w:t>
+            </w:r>
+            <w:r>
+              <w:rPr>
+                <w:rFonts w:ascii="Arial"/>
+                <w:b/>
+                <w:spacing w:val="7"/>
+                <w:sz w:val="19"/>
+              </w:rPr>
+              <w:t xml:space="preserve"> </w:t>
+            </w:r>
+            <w:r>
+              <w:rPr>
+                <w:rFonts w:ascii="Arial"/>
+                <w:b/>
+                <w:sz w:val="19"/>
+              </w:rPr>
+              <w:t>Time</w:t>
+            </w:r>
+            <w:r>
+              <w:rPr>
+                <w:rFonts w:ascii="Arial"/>
+                <w:b/>
+                <w:spacing w:val="7"/>
+                <w:sz w:val="19"/>
+              </w:rPr>
+              <w:t xml:space="preserve"> </w:t>
+            </w:r>
+            <w:r>
+              <w:rPr>
+                <w:rFonts w:ascii="Arial"/>
+                <w:b/>
+                <w:spacing w:val="-2"/>
+                <w:sz w:val="19"/>
+              </w:rPr>
+              <w:t>Migration</w:t>
+            </w:r>
+          </w:p>
+        </w:tc>
+        <w:tc>
+          <w:tcPr>
+            <w:tcW w:w="7200" w:type="dxa"/>
+          </w:tcPr>
+          <w:p>
+            <w:pPr>
+              <w:pStyle w:val="TableParagraph"/>
+              <w:spacing w:line="264" w:lineRule="auto"/>
+              <w:ind w:right="269"/>
+              <w:rPr>
+                <w:sz w:val="19"/>
+              </w:rPr>
+            </w:pPr>
+            <w:r>
+              <w:rPr>
+                <w:sz w:val="19"/>
+              </w:rPr>
+              <w:t>Migration of all files/folders from source to destination in the source cloud at the start of one-time migration</w:t>
+            </w:r>
+          </w:p>
+        </w:tc>
+      </w:tr>
+      <w:tr>
+        <w:trPr>
+          <w:trHeight w:val="614"/>
+        </w:trPr>
+        <w:tc>
+          <w:tcPr>
+            <w:tcW w:w="3525" w:type="dxa"/>
+          </w:tcPr>
+          <w:p>
+            <w:pPr>
+              <w:pStyle w:val="TableParagraph"/>
+              <w:ind w:left="67"/>
+              <w:rPr>
+                <w:rFonts w:ascii="Arial"/>
+                <w:b/>
+                <w:sz w:val="19"/>
+              </w:rPr>
+            </w:pPr>
+            <w:r>
+              <w:rPr>
+                <w:rFonts w:ascii="Arial"/>
+                <w:b/>
+                <w:sz w:val="19"/>
+              </w:rPr>
+              <w:t>Public</w:t>
+            </w:r>
+            <w:r>
+              <w:rPr>
+                <w:rFonts w:ascii="Arial"/>
+                <w:b/>
+                <w:spacing w:val="15"/>
+                <w:sz w:val="19"/>
+              </w:rPr>
+              <w:t xml:space="preserve"> </w:t>
+            </w:r>
+            <w:r>
+              <w:rPr>
+                <w:rFonts w:ascii="Arial"/>
+                <w:b/>
+                <w:sz w:val="19"/>
+              </w:rPr>
+              <w:t>Channels</w:t>
+            </w:r>
+            <w:r>
+              <w:rPr>
+                <w:rFonts w:ascii="Arial"/>
+                <w:b/>
+                <w:spacing w:val="15"/>
+                <w:sz w:val="19"/>
+              </w:rPr>
+              <w:t xml:space="preserve"> </w:t>
+            </w:r>
+            <w:r>
+              <w:rPr>
+                <w:rFonts w:ascii="Arial"/>
+                <w:b/>
+                <w:spacing w:val="-2"/>
+                <w:sz w:val="19"/>
+              </w:rPr>
+              <w:t>Migration</w:t>
+            </w:r>
+          </w:p>
+        </w:tc>
+        <w:tc>
+          <w:tcPr>
+            <w:tcW w:w="7200" w:type="dxa"/>
+          </w:tcPr>
+          <w:p>
+            <w:pPr>
+              <w:pStyle w:val="TableParagraph"/>
+              <w:spacing w:line="264" w:lineRule="auto"/>
+              <w:ind w:right="269"/>
+              <w:rPr>
+                <w:sz w:val="19"/>
+              </w:rPr>
+            </w:pPr>
+            <w:r>
+              <w:rPr>
+                <w:sz w:val="19"/>
+              </w:rPr>
+              <w:t>Transferring public channels from Slack to Google Chat, including all associated messages, attachments, and other content.</w:t>
+            </w:r>
+          </w:p>
+        </w:tc>
+      </w:tr>
+      <w:tr>
+        <w:trPr>
+          <w:trHeight w:val="599"/>
+        </w:trPr>
+        <w:tc>
+          <w:tcPr>
+            <w:tcW w:w="3525" w:type="dxa"/>
+          </w:tcPr>
+          <w:p>
+            <w:pPr>
+              <w:pStyle w:val="TableParagraph"/>
+              <w:ind w:left="67"/>
+              <w:rPr>
+                <w:rFonts w:ascii="Arial"/>
+                <w:b/>
+                <w:sz w:val="19"/>
+              </w:rPr>
+            </w:pPr>
+            <w:r>
+              <w:rPr>
+                <w:rFonts w:ascii="Arial"/>
+                <w:b/>
+                <w:sz w:val="19"/>
+              </w:rPr>
+              <w:t>Private</w:t>
+            </w:r>
+            <w:r>
+              <w:rPr>
+                <w:rFonts w:ascii="Arial"/>
+                <w:b/>
+                <w:spacing w:val="15"/>
+                <w:sz w:val="19"/>
+              </w:rPr>
+              <w:t xml:space="preserve"> </w:t>
+            </w:r>
+            <w:r>
+              <w:rPr>
+                <w:rFonts w:ascii="Arial"/>
+                <w:b/>
+                <w:sz w:val="19"/>
+              </w:rPr>
+              <w:t>Channels</w:t>
+            </w:r>
+            <w:r>
+              <w:rPr>
+                <w:rFonts w:ascii="Arial"/>
+                <w:b/>
+                <w:spacing w:val="16"/>
+                <w:sz w:val="19"/>
+              </w:rPr>
+              <w:t xml:space="preserve"> </w:t>
+            </w:r>
+            <w:r>
+              <w:rPr>
+                <w:rFonts w:ascii="Arial"/>
+                <w:b/>
+                <w:spacing w:val="-2"/>
+                <w:sz w:val="19"/>
+              </w:rPr>
+              <w:t>Migration</w:t>
+            </w:r>
+          </w:p>
+        </w:tc>
+        <w:tc>
+          <w:tcPr>
+            <w:tcW w:w="7200" w:type="dxa"/>
+          </w:tcPr>
+          <w:p>
+            <w:pPr>
+              <w:pStyle w:val="TableParagraph"/>
+              <w:spacing w:line="264" w:lineRule="auto"/>
+              <w:ind w:right="269"/>
+              <w:rPr>
+                <w:sz w:val="19"/>
+              </w:rPr>
+            </w:pPr>
+            <w:r>
+              <w:rPr>
+                <w:sz w:val="19"/>
+              </w:rPr>
+              <w:t>Migrating private channels from Slack to Google Chat, preserving message history and content while maintaining the appropriate access restrictions.</w:t>
+            </w:r>
+          </w:p>
+        </w:tc>
+      </w:tr>
+      <w:tr>
+        <w:trPr>
+          <w:trHeight w:val="614"/>
+        </w:trPr>
+        <w:tc>
+          <w:tcPr>
+            <w:tcW w:w="3525" w:type="dxa"/>
+          </w:tcPr>
+          <w:p>
+            <w:pPr>
+              <w:pStyle w:val="TableParagraph"/>
+              <w:ind w:left="67"/>
+              <w:rPr>
+                <w:rFonts w:ascii="Arial"/>
+                <w:b/>
+                <w:sz w:val="19"/>
+              </w:rPr>
+            </w:pPr>
+            <w:r>
+              <w:rPr>
+                <w:rFonts w:ascii="Arial"/>
+                <w:b/>
+                <w:sz w:val="19"/>
+              </w:rPr>
+              <w:t>Channel</w:t>
+            </w:r>
+            <w:r>
+              <w:rPr>
+                <w:rFonts w:ascii="Arial"/>
+                <w:b/>
+                <w:spacing w:val="14"/>
+                <w:sz w:val="19"/>
+              </w:rPr>
+              <w:t xml:space="preserve"> </w:t>
+            </w:r>
+            <w:r>
+              <w:rPr>
+                <w:rFonts w:ascii="Arial"/>
+                <w:b/>
+                <w:spacing w:val="-2"/>
+                <w:sz w:val="19"/>
+              </w:rPr>
+              <w:t>Members</w:t>
+            </w:r>
+          </w:p>
+        </w:tc>
+        <w:tc>
+          <w:tcPr>
+            <w:tcW w:w="7200" w:type="dxa"/>
+          </w:tcPr>
+          <w:p>
+            <w:pPr>
+              <w:pStyle w:val="TableParagraph"/>
+              <w:spacing w:line="264" w:lineRule="auto"/>
+              <w:ind w:right="269"/>
+              <w:rPr>
+                <w:sz w:val="19"/>
+              </w:rPr>
+            </w:pPr>
+            <w:r>
+              <w:rPr>
+                <w:sz w:val="19"/>
+              </w:rPr>
+              <w:t>Ensuring that all members of the migrated channels are correctly transferred to Google Chat, maintaining the same membership and permissions.</w:t>
+            </w:r>
+          </w:p>
+        </w:tc>
+      </w:tr>
+      <w:tr>
+        <w:trPr>
+          <w:trHeight w:val="599"/>
+        </w:trPr>
+        <w:tc>
+          <w:tcPr>
+            <w:tcW w:w="3525" w:type="dxa"/>
+          </w:tcPr>
+          <w:p>
+            <w:pPr>
+              <w:pStyle w:val="TableParagraph"/>
+              <w:ind w:left="67"/>
+              <w:rPr>
+                <w:rFonts w:ascii="Arial"/>
+                <w:b/>
+                <w:sz w:val="19"/>
+              </w:rPr>
+            </w:pPr>
+            <w:r>
+              <w:rPr>
+                <w:rFonts w:ascii="Arial"/>
+                <w:b/>
+                <w:sz w:val="19"/>
+              </w:rPr>
+              <w:t>Message</w:t>
+            </w:r>
+            <w:r>
+              <w:rPr>
+                <w:rFonts w:ascii="Arial"/>
+                <w:b/>
+                <w:spacing w:val="15"/>
+                <w:sz w:val="19"/>
+              </w:rPr>
+              <w:t xml:space="preserve"> </w:t>
+            </w:r>
+            <w:r>
+              <w:rPr>
+                <w:rFonts w:ascii="Arial"/>
+                <w:b/>
+                <w:sz w:val="19"/>
+              </w:rPr>
+              <w:t>Posted</w:t>
+            </w:r>
+            <w:r>
+              <w:rPr>
+                <w:rFonts w:ascii="Arial"/>
+                <w:b/>
+                <w:spacing w:val="15"/>
+                <w:sz w:val="19"/>
+              </w:rPr>
+              <w:t xml:space="preserve"> </w:t>
+            </w:r>
+            <w:r>
+              <w:rPr>
+                <w:rFonts w:ascii="Arial"/>
+                <w:b/>
+                <w:spacing w:val="-2"/>
+                <w:sz w:val="19"/>
+              </w:rPr>
+              <w:t>Username</w:t>
+            </w:r>
+          </w:p>
+        </w:tc>
+        <w:tc>
+          <w:tcPr>
+            <w:tcW w:w="7200" w:type="dxa"/>
+          </w:tcPr>
+          <w:p>
+            <w:pPr>
+              <w:pStyle w:val="TableParagraph"/>
+              <w:spacing w:line="264" w:lineRule="auto"/>
+              <w:ind w:right="269"/>
+              <w:rPr>
+                <w:sz w:val="19"/>
+              </w:rPr>
+            </w:pPr>
+            <w:r>
+              <w:rPr>
+                <w:sz w:val="19"/>
+              </w:rPr>
+              <w:t>Retaining the information about the user who posted each message during the migration process, enabling proper attribution.</w:t>
+            </w:r>
+          </w:p>
+        </w:tc>
+      </w:tr>
+      <w:tr>
+        <w:trPr>
+          <w:trHeight w:val="614"/>
+        </w:trPr>
+        <w:tc>
+          <w:tcPr>
+            <w:tcW w:w="3525" w:type="dxa"/>
+          </w:tcPr>
+          <w:p>
+            <w:pPr>
+              <w:pStyle w:val="TableParagraph"/>
+              <w:ind w:left="67"/>
+              <w:rPr>
+                <w:rFonts w:ascii="Arial"/>
+                <w:b/>
+                <w:sz w:val="19"/>
+              </w:rPr>
+            </w:pPr>
+            <w:r>
+              <w:rPr>
+                <w:rFonts w:ascii="Arial"/>
+                <w:b/>
+                <w:sz w:val="19"/>
+              </w:rPr>
+              <w:t>Text</w:t>
+            </w:r>
+            <w:r>
+              <w:rPr>
+                <w:rFonts w:ascii="Arial"/>
+                <w:b/>
+                <w:spacing w:val="-7"/>
+                <w:sz w:val="19"/>
+              </w:rPr>
+              <w:t xml:space="preserve"> </w:t>
+            </w:r>
+            <w:r>
+              <w:rPr>
+                <w:rFonts w:ascii="Arial"/>
+                <w:b/>
+                <w:spacing w:val="-2"/>
+                <w:sz w:val="19"/>
+              </w:rPr>
+              <w:t>Messages</w:t>
+            </w:r>
+          </w:p>
+        </w:tc>
+        <w:tc>
+          <w:tcPr>
+            <w:tcW w:w="7200" w:type="dxa"/>
+          </w:tcPr>
+          <w:p>
+            <w:pPr>
+              <w:pStyle w:val="TableParagraph"/>
+              <w:spacing w:line="264" w:lineRule="auto"/>
+              <w:ind w:right="269"/>
+              <w:rPr>
+                <w:sz w:val="19"/>
+              </w:rPr>
+            </w:pPr>
+            <w:r>
+              <w:rPr>
+                <w:sz w:val="19"/>
+              </w:rPr>
+              <w:t xml:space="preserve">Transferring regular messages from Slack to Google Chat, including </w:t>
+            </w:r>
+            <w:proofErr w:type="spellStart"/>
+            <w:r>
+              <w:rPr>
+                <w:sz w:val="19"/>
+              </w:rPr>
+              <w:t>textbased</w:t>
+            </w:r>
+            <w:proofErr w:type="spellEnd"/>
+            <w:r>
+              <w:rPr>
+                <w:sz w:val="19"/>
+              </w:rPr>
+              <w:t xml:space="preserve"> communication between users.</w:t>
+            </w:r>
+          </w:p>
+        </w:tc>
+      </w:tr>
+      <w:tr>
+        <w:trPr>
+          <w:trHeight w:val="599"/>
+        </w:trPr>
+        <w:tc>
+          <w:tcPr>
+            <w:tcW w:w="3525" w:type="dxa"/>
+          </w:tcPr>
+          <w:p>
+            <w:pPr>
+              <w:pStyle w:val="TableParagraph"/>
+              <w:ind w:left="67"/>
+              <w:rPr>
+                <w:rFonts w:ascii="Arial"/>
+                <w:b/>
+                <w:sz w:val="19"/>
+              </w:rPr>
+            </w:pPr>
+            <w:r>
+              <w:rPr>
+                <w:rFonts w:ascii="Arial"/>
+                <w:b/>
+                <w:spacing w:val="-2"/>
+                <w:sz w:val="19"/>
+              </w:rPr>
+              <w:t>Threads</w:t>
+            </w:r>
+          </w:p>
+        </w:tc>
+        <w:tc>
+          <w:tcPr>
+            <w:tcW w:w="7200" w:type="dxa"/>
+          </w:tcPr>
+          <w:p>
+            <w:pPr>
+              <w:pStyle w:val="TableParagraph"/>
+              <w:spacing w:line="264" w:lineRule="auto"/>
+              <w:ind w:right="269"/>
+              <w:rPr>
+                <w:sz w:val="19"/>
+              </w:rPr>
+            </w:pPr>
+            <w:r>
+              <w:rPr>
+                <w:sz w:val="19"/>
+              </w:rPr>
+              <w:t>Preserving threaded conversations within channels, allowing users to follow and participate in ongoing discussions</w:t>
+            </w:r>
+          </w:p>
+        </w:tc>
+      </w:tr>
+      <w:tr>
+        <w:trPr>
+          <w:trHeight w:val="614"/>
+        </w:trPr>
+        <w:tc>
+          <w:tcPr>
+            <w:tcW w:w="3525" w:type="dxa"/>
+          </w:tcPr>
+          <w:p>
+            <w:pPr>
+              <w:pStyle w:val="TableParagraph"/>
+              <w:ind w:left="67"/>
+              <w:rPr>
+                <w:rFonts w:ascii="Arial"/>
+                <w:b/>
+                <w:sz w:val="19"/>
+              </w:rPr>
+            </w:pPr>
+            <w:r>
+              <w:rPr>
+                <w:rFonts w:ascii="Arial"/>
+                <w:b/>
+                <w:spacing w:val="-2"/>
+                <w:sz w:val="19"/>
+              </w:rPr>
+              <w:t>Attachments</w:t>
+            </w:r>
+          </w:p>
+        </w:tc>
+        <w:tc>
+          <w:tcPr>
+            <w:tcW w:w="7200" w:type="dxa"/>
+          </w:tcPr>
+          <w:p>
+            <w:pPr>
+              <w:pStyle w:val="TableParagraph"/>
+              <w:spacing w:line="264" w:lineRule="auto"/>
+              <w:ind w:right="269"/>
+              <w:rPr>
+                <w:sz w:val="19"/>
+              </w:rPr>
+            </w:pPr>
+            <w:r>
+              <w:rPr>
+                <w:sz w:val="19"/>
+              </w:rPr>
+              <w:t>Migrating file attachments shared within channels, ensuring that all relevant files are transferred and accessible in Google Chat.</w:t>
+            </w:r>
+          </w:p>
+        </w:tc>
+      </w:tr>
+      <w:tr>
+        <w:trPr>
+          <w:trHeight w:val="599"/>
+        </w:trPr>
+        <w:tc>
+          <w:tcPr>
+            <w:tcW w:w="3525" w:type="dxa"/>
+          </w:tcPr>
+          <w:p>
+            <w:pPr>
+              <w:pStyle w:val="TableParagraph"/>
+              <w:ind w:left="67"/>
+              <w:rPr>
+                <w:rFonts w:ascii="Arial"/>
+                <w:b/>
+                <w:sz w:val="19"/>
+              </w:rPr>
+            </w:pPr>
+            <w:r>
+              <w:rPr>
+                <w:rFonts w:ascii="Arial"/>
+                <w:b/>
+                <w:sz w:val="19"/>
+              </w:rPr>
+              <w:t>User</w:t>
+            </w:r>
+            <w:r>
+              <w:rPr>
+                <w:rFonts w:ascii="Arial"/>
+                <w:b/>
+                <w:spacing w:val="10"/>
+                <w:sz w:val="19"/>
+              </w:rPr>
+              <w:t xml:space="preserve"> </w:t>
+            </w:r>
+            <w:r>
+              <w:rPr>
+                <w:rFonts w:ascii="Arial"/>
+                <w:b/>
+                <w:sz w:val="19"/>
+              </w:rPr>
+              <w:t>Mentions</w:t>
+            </w:r>
+            <w:r>
+              <w:rPr>
+                <w:rFonts w:ascii="Arial"/>
+                <w:b/>
+                <w:spacing w:val="11"/>
+                <w:sz w:val="19"/>
+              </w:rPr>
+              <w:t xml:space="preserve"> </w:t>
+            </w:r>
+            <w:proofErr w:type="gramStart"/>
+            <w:r>
+              <w:rPr>
+                <w:rFonts w:ascii="Arial"/>
+                <w:b/>
+                <w:sz w:val="19"/>
+              </w:rPr>
+              <w:t>In</w:t>
+            </w:r>
+            <w:proofErr w:type="gramEnd"/>
+            <w:r>
+              <w:rPr>
+                <w:rFonts w:ascii="Arial"/>
+                <w:b/>
+                <w:spacing w:val="11"/>
+                <w:sz w:val="19"/>
+              </w:rPr>
+              <w:t xml:space="preserve"> </w:t>
+            </w:r>
+            <w:r>
+              <w:rPr>
+                <w:rFonts w:ascii="Arial"/>
+                <w:b/>
+                <w:sz w:val="19"/>
+              </w:rPr>
+              <w:t>Direct</w:t>
+            </w:r>
+            <w:r>
+              <w:rPr>
+                <w:rFonts w:ascii="Arial"/>
+                <w:b/>
+                <w:spacing w:val="11"/>
+                <w:sz w:val="19"/>
+              </w:rPr>
+              <w:t xml:space="preserve"> </w:t>
+            </w:r>
+            <w:r>
+              <w:rPr>
+                <w:rFonts w:ascii="Arial"/>
+                <w:b/>
+                <w:spacing w:val="-2"/>
+                <w:sz w:val="19"/>
+              </w:rPr>
+              <w:t>Messages</w:t>
+            </w:r>
+          </w:p>
+        </w:tc>
+        <w:tc>
+          <w:tcPr>
+            <w:tcW w:w="7200" w:type="dxa"/>
+          </w:tcPr>
+          <w:p>
+            <w:pPr>
+              <w:pStyle w:val="TableParagraph"/>
+              <w:spacing w:line="264" w:lineRule="auto"/>
+              <w:ind w:right="269"/>
+              <w:rPr>
+                <w:sz w:val="19"/>
+              </w:rPr>
+            </w:pPr>
+            <w:r>
+              <w:rPr>
+                <w:sz w:val="19"/>
+              </w:rPr>
+              <w:t>Retaining user mentions in messages during the migration, ensuring that notifications and references to specific users are preserved.</w:t>
+            </w:r>
+          </w:p>
+        </w:tc>
+      </w:tr>
+      <w:tr>
+        <w:trPr>
+          <w:trHeight w:val="614"/>
+        </w:trPr>
+        <w:tc>
+          <w:tcPr>
+            <w:tcW w:w="3525" w:type="dxa"/>
+          </w:tcPr>
+          <w:p>
+            <w:pPr>
+              <w:pStyle w:val="TableParagraph"/>
+              <w:ind w:left="67"/>
+              <w:rPr>
+                <w:rFonts w:ascii="Arial"/>
+                <w:b/>
+                <w:sz w:val="19"/>
+              </w:rPr>
+            </w:pPr>
+            <w:r>
+              <w:rPr>
+                <w:rFonts w:ascii="Arial"/>
+                <w:b/>
+                <w:spacing w:val="-2"/>
+                <w:sz w:val="19"/>
+              </w:rPr>
+              <w:t>Emojis</w:t>
+            </w:r>
+          </w:p>
+        </w:tc>
+        <w:tc>
+          <w:tcPr>
+            <w:tcW w:w="7200" w:type="dxa"/>
+          </w:tcPr>
+          <w:p>
+            <w:pPr>
+              <w:pStyle w:val="TableParagraph"/>
+              <w:spacing w:line="264" w:lineRule="auto"/>
+              <w:ind w:right="269"/>
+              <w:rPr>
+                <w:sz w:val="19"/>
+              </w:rPr>
+            </w:pPr>
+            <w:r>
+              <w:rPr>
+                <w:sz w:val="19"/>
+              </w:rPr>
+              <w:t>Transferring emojis used in Slack to Google Chat, maintaining the same expressions and visual elements in the migrated content.</w:t>
+            </w:r>
+          </w:p>
+        </w:tc>
+      </w:tr>
+      <w:tr>
+        <w:trPr>
+          <w:trHeight w:val="599"/>
+        </w:trPr>
+        <w:tc>
+          <w:tcPr>
+            <w:tcW w:w="3525" w:type="dxa"/>
+          </w:tcPr>
+          <w:p>
+            <w:pPr>
+              <w:pStyle w:val="TableParagraph"/>
+              <w:ind w:left="67"/>
+              <w:rPr>
+                <w:rFonts w:ascii="Arial"/>
+                <w:b/>
+                <w:sz w:val="19"/>
+              </w:rPr>
+            </w:pPr>
+            <w:r>
+              <w:rPr>
+                <w:rFonts w:ascii="Arial"/>
+                <w:b/>
+                <w:sz w:val="19"/>
+              </w:rPr>
+              <w:t>Direct</w:t>
+            </w:r>
+            <w:r>
+              <w:rPr>
+                <w:rFonts w:ascii="Arial"/>
+                <w:b/>
+                <w:spacing w:val="15"/>
+                <w:sz w:val="19"/>
+              </w:rPr>
+              <w:t xml:space="preserve"> </w:t>
+            </w:r>
+            <w:r>
+              <w:rPr>
+                <w:rFonts w:ascii="Arial"/>
+                <w:b/>
+                <w:sz w:val="19"/>
+              </w:rPr>
+              <w:t>Messages</w:t>
+            </w:r>
+            <w:r>
+              <w:rPr>
+                <w:rFonts w:ascii="Arial"/>
+                <w:b/>
+                <w:spacing w:val="15"/>
+                <w:sz w:val="19"/>
+              </w:rPr>
+              <w:t xml:space="preserve"> </w:t>
+            </w:r>
+            <w:r>
+              <w:rPr>
+                <w:rFonts w:ascii="Arial"/>
+                <w:b/>
+                <w:spacing w:val="-2"/>
+                <w:sz w:val="19"/>
+              </w:rPr>
+              <w:t>Migration</w:t>
+            </w:r>
+          </w:p>
+        </w:tc>
+        <w:tc>
+          <w:tcPr>
+            <w:tcW w:w="7200" w:type="dxa"/>
+          </w:tcPr>
+          <w:p>
+            <w:pPr>
+              <w:pStyle w:val="TableParagraph"/>
+              <w:spacing w:line="264" w:lineRule="auto"/>
+              <w:ind w:right="269"/>
+              <w:rPr>
+                <w:sz w:val="19"/>
+              </w:rPr>
+            </w:pPr>
+            <w:r>
+              <w:rPr>
+                <w:sz w:val="19"/>
+              </w:rPr>
+              <w:t>Migrating one-on-one conversations or direct messages from Slack to Google Chat, ensuring that private communication is transferred securely.</w:t>
+            </w:r>
+          </w:p>
+        </w:tc>
+      </w:tr>
+      <w:tr>
+        <w:trPr>
+          <w:trHeight w:val="614"/>
+        </w:trPr>
+        <w:tc>
+          <w:tcPr>
+            <w:tcW w:w="3525" w:type="dxa"/>
+          </w:tcPr>
+          <w:p>
+            <w:pPr>
+              <w:pStyle w:val="TableParagraph"/>
+              <w:ind w:left="67"/>
+              <w:rPr>
+                <w:rFonts w:ascii="Arial"/>
+                <w:b/>
+                <w:sz w:val="19"/>
+              </w:rPr>
+            </w:pPr>
+            <w:r>
+              <w:rPr>
+                <w:rFonts w:ascii="Arial"/>
+                <w:b/>
+                <w:sz w:val="19"/>
+              </w:rPr>
+              <w:t>Pre</w:t>
+            </w:r>
+            <w:r>
+              <w:rPr>
+                <w:rFonts w:ascii="Arial"/>
+                <w:b/>
+                <w:spacing w:val="7"/>
+                <w:sz w:val="19"/>
+              </w:rPr>
+              <w:t xml:space="preserve"> </w:t>
+            </w:r>
+            <w:r>
+              <w:rPr>
+                <w:rFonts w:ascii="Arial"/>
+                <w:b/>
+                <w:spacing w:val="-4"/>
+                <w:sz w:val="19"/>
+              </w:rPr>
+              <w:t>Scan</w:t>
+            </w:r>
+          </w:p>
+        </w:tc>
+        <w:tc>
+          <w:tcPr>
+            <w:tcW w:w="7200" w:type="dxa"/>
+          </w:tcPr>
+          <w:p>
+            <w:pPr>
+              <w:pStyle w:val="TableParagraph"/>
+              <w:spacing w:line="264" w:lineRule="auto"/>
+              <w:ind w:right="269"/>
+              <w:rPr>
+                <w:sz w:val="19"/>
+              </w:rPr>
+            </w:pPr>
+            <w:r>
+              <w:rPr>
+                <w:sz w:val="19"/>
+              </w:rPr>
+              <w:t>Conducting a preliminary scan or analysis of the Slack data to identify and prepare for any potential migration challenges or issues</w:t>
+            </w:r>
+          </w:p>
+        </w:tc>
+      </w:tr>
+      <w:tr>
+        <w:trPr>
+          <w:trHeight w:val="839"/>
+        </w:trPr>
+        <w:tc>
+          <w:tcPr>
+            <w:tcW w:w="3525" w:type="dxa"/>
+          </w:tcPr>
+          <w:p>
+            <w:pPr>
+              <w:pStyle w:val="TableParagraph"/>
+              <w:ind w:left="67"/>
+              <w:rPr>
+                <w:rFonts w:ascii="Arial"/>
+                <w:b/>
+                <w:sz w:val="19"/>
+              </w:rPr>
+            </w:pPr>
+            <w:r>
+              <w:rPr>
+                <w:rFonts w:ascii="Arial"/>
+                <w:b/>
+                <w:sz w:val="19"/>
+              </w:rPr>
+              <w:t>Delta</w:t>
+            </w:r>
+            <w:r>
+              <w:rPr>
+                <w:rFonts w:ascii="Arial"/>
+                <w:b/>
+                <w:spacing w:val="10"/>
+                <w:sz w:val="19"/>
+              </w:rPr>
+              <w:t xml:space="preserve"> </w:t>
+            </w:r>
+            <w:r>
+              <w:rPr>
+                <w:rFonts w:ascii="Arial"/>
+                <w:b/>
+                <w:spacing w:val="-2"/>
+                <w:sz w:val="19"/>
+              </w:rPr>
+              <w:t>Migration</w:t>
+            </w:r>
+          </w:p>
+        </w:tc>
+        <w:tc>
+          <w:tcPr>
+            <w:tcW w:w="7200" w:type="dxa"/>
+          </w:tcPr>
+          <w:p>
+            <w:pPr>
+              <w:pStyle w:val="TableParagraph"/>
+              <w:spacing w:line="264" w:lineRule="auto"/>
+              <w:ind w:right="269"/>
+              <w:rPr>
+                <w:sz w:val="19"/>
+              </w:rPr>
+            </w:pPr>
+            <w:r>
+              <w:rPr>
+                <w:sz w:val="19"/>
+              </w:rPr>
+              <w:t>If anything is added/modified in the source cloud after one-time migration, these changes would be reflected in the destination in delta migration. But we won't delete anything in the destination cloud.</w:t>
+            </w:r>
+          </w:p>
+        </w:tc>
+      </w:tr>
+      <w:tr>
+        <w:trPr>
+          <w:trHeight w:val="374"/>
+        </w:trPr>
+        <w:tc>
+          <w:tcPr>
+            <w:tcW w:w="3525" w:type="dxa"/>
+          </w:tcPr>
+          <w:p>
+            <w:pPr>
+              <w:pStyle w:val="TableParagraph"/>
+              <w:ind w:left="67"/>
+              <w:rPr>
+                <w:rFonts w:ascii="Arial"/>
+                <w:b/>
+                <w:sz w:val="19"/>
+              </w:rPr>
+            </w:pPr>
+            <w:r>
+              <w:rPr>
+                <w:rFonts w:ascii="Arial"/>
+                <w:b/>
+                <w:spacing w:val="-2"/>
+                <w:sz w:val="19"/>
+              </w:rPr>
+              <w:t>Reactions</w:t>
+            </w:r>
+          </w:p>
+        </w:tc>
+        <w:tc>
+          <w:tcPr>
+            <w:tcW w:w="7200" w:type="dxa"/>
+          </w:tcPr>
+          <w:p>
+            <w:pPr>
+              <w:pStyle w:val="TableParagraph"/>
+              <w:rPr>
+                <w:sz w:val="19"/>
+              </w:rPr>
+            </w:pPr>
+            <w:r>
+              <w:rPr>
+                <w:sz w:val="19"/>
+              </w:rPr>
+              <w:t>Reactions</w:t>
+            </w:r>
+            <w:r>
+              <w:rPr>
+                <w:spacing w:val="10"/>
+                <w:sz w:val="19"/>
+              </w:rPr>
+              <w:t xml:space="preserve"> </w:t>
+            </w:r>
+            <w:r>
+              <w:rPr>
+                <w:sz w:val="19"/>
+              </w:rPr>
+              <w:t>added</w:t>
+            </w:r>
+            <w:r>
+              <w:rPr>
+                <w:spacing w:val="11"/>
+                <w:sz w:val="19"/>
+              </w:rPr>
+              <w:t xml:space="preserve"> </w:t>
+            </w:r>
+            <w:r>
+              <w:rPr>
+                <w:sz w:val="19"/>
+              </w:rPr>
+              <w:t>on</w:t>
+            </w:r>
+            <w:r>
+              <w:rPr>
+                <w:spacing w:val="10"/>
+                <w:sz w:val="19"/>
+              </w:rPr>
+              <w:t xml:space="preserve"> </w:t>
+            </w:r>
+            <w:r>
+              <w:rPr>
+                <w:sz w:val="19"/>
+              </w:rPr>
+              <w:t>slack</w:t>
+            </w:r>
+            <w:r>
+              <w:rPr>
+                <w:spacing w:val="11"/>
+                <w:sz w:val="19"/>
+              </w:rPr>
+              <w:t xml:space="preserve"> </w:t>
+            </w:r>
+            <w:r>
+              <w:rPr>
+                <w:sz w:val="19"/>
+              </w:rPr>
+              <w:t>messages</w:t>
+            </w:r>
+            <w:r>
+              <w:rPr>
+                <w:spacing w:val="10"/>
+                <w:sz w:val="19"/>
+              </w:rPr>
+              <w:t xml:space="preserve"> </w:t>
+            </w:r>
+            <w:r>
+              <w:rPr>
+                <w:sz w:val="19"/>
+              </w:rPr>
+              <w:t>will</w:t>
+            </w:r>
+            <w:r>
+              <w:rPr>
+                <w:spacing w:val="11"/>
+                <w:sz w:val="19"/>
+              </w:rPr>
+              <w:t xml:space="preserve"> </w:t>
+            </w:r>
+            <w:proofErr w:type="gramStart"/>
+            <w:r>
+              <w:rPr>
+                <w:sz w:val="19"/>
+              </w:rPr>
+              <w:t>migrates</w:t>
+            </w:r>
+            <w:proofErr w:type="gramEnd"/>
+            <w:r>
+              <w:rPr>
+                <w:spacing w:val="10"/>
+                <w:sz w:val="19"/>
+              </w:rPr>
+              <w:t xml:space="preserve"> </w:t>
+            </w:r>
+            <w:r>
+              <w:rPr>
+                <w:sz w:val="19"/>
+              </w:rPr>
+              <w:t>to</w:t>
+            </w:r>
+            <w:r>
+              <w:rPr>
+                <w:spacing w:val="11"/>
+                <w:sz w:val="19"/>
+              </w:rPr>
+              <w:t xml:space="preserve"> </w:t>
+            </w:r>
+            <w:r>
+              <w:rPr>
+                <w:sz w:val="19"/>
+              </w:rPr>
+              <w:t>the</w:t>
+            </w:r>
+            <w:r>
+              <w:rPr>
+                <w:spacing w:val="10"/>
+                <w:sz w:val="19"/>
+              </w:rPr>
+              <w:t xml:space="preserve"> </w:t>
+            </w:r>
+            <w:r>
+              <w:rPr>
+                <w:spacing w:val="-2"/>
+                <w:sz w:val="19"/>
+              </w:rPr>
+              <w:t>destination.</w:t>
             </w:r>
           </w:p>
         </w:tc>
@@ -2206,6 +4163,7 @@
                 <w:szCs w:val="24"/>
                 <w:shd w:val="clear" w:color="auto" w:fill="B6DDE8"/>
               </w:rPr>
+              <w:lastRenderedPageBreak/>
               <w:t>Exhibit 2- NOT INCLUDED IN MIGRATION</w:t>
             </w:r>
           </w:p>
@@ -2217,6 +4175,664 @@
         <w:spacing w:after="0" w:line="240" w:lineRule="auto"/>
       </w:pPr>
     </w:p>
+    <w:tbl>
+      <w:tblPr>
+        <w:tblW w:w="0" w:type="auto"/>
+        <w:tblInd w:w="44" w:type="dxa"/>
+        <w:tblBorders>
+          <w:top w:val="single" w:sz="6" w:space="0" w:color="666666"/>
+          <w:left w:val="single" w:sz="6" w:space="0" w:color="666666"/>
+          <w:bottom w:val="single" w:sz="6" w:space="0" w:color="666666"/>
+          <w:right w:val="single" w:sz="6" w:space="0" w:color="666666"/>
+          <w:insideH w:val="single" w:sz="6" w:space="0" w:color="666666"/>
+          <w:insideV w:val="single" w:sz="6" w:space="0" w:color="666666"/>
+        </w:tblBorders>
+        <w:tblLayout w:type="fixed"/>
+        <w:tblCellMar>
+          <w:left w:w="0" w:type="dxa"/>
+          <w:right w:w="0" w:type="dxa"/>
+        </w:tblCellMar>
+        <w:tblLook w:val="01E0" w:firstRow="1" w:lastRow="1" w:firstColumn="1" w:lastColumn="1" w:noHBand="0" w:noVBand="0"/>
+      </w:tblPr>
+      <w:tblGrid>
+        <w:gridCol w:w="2580"/>
+        <w:gridCol w:w="8145"/>
+      </w:tblGrid>
+      <w:tr>
+        <w:trPr>
+          <w:trHeight w:val="389"/>
+        </w:trPr>
+        <w:tc>
+          <w:tcPr>
+            <w:tcW w:w="10725" w:type="dxa"/>
+            <w:gridSpan w:val="2"/>
+            <w:shd w:val="clear" w:color="auto" w:fill="A6A6A6"/>
+          </w:tcPr>
+          <w:p>
+            <w:pPr>
+              <w:pStyle w:val="TableParagraph"/>
+              <w:spacing w:before="58"/>
+              <w:ind w:left="14"/>
+              <w:jc w:val="center"/>
+              <w:rPr>
+                <w:rFonts w:ascii="Arial"/>
+                <w:b/>
+                <w:sz w:val="21"/>
+              </w:rPr>
+            </w:pPr>
+            <w:r>
+              <w:rPr>
+                <w:rFonts w:ascii="Arial"/>
+                <w:b/>
+                <w:sz w:val="21"/>
+              </w:rPr>
+              <w:t xml:space="preserve">Out of scope </w:t>
+            </w:r>
+            <w:r>
+              <w:rPr>
+                <w:rFonts w:ascii="Arial"/>
+                <w:b/>
+                <w:spacing w:val="-2"/>
+                <w:sz w:val="21"/>
+              </w:rPr>
+              <w:t>features</w:t>
+            </w:r>
+          </w:p>
+        </w:tc>
+      </w:tr>
+      <w:tr>
+        <w:trPr>
+          <w:trHeight w:val="599"/>
+        </w:trPr>
+        <w:tc>
+          <w:tcPr>
+            <w:tcW w:w="2580" w:type="dxa"/>
+          </w:tcPr>
+          <w:p>
+            <w:pPr>
+              <w:pStyle w:val="TableParagraph"/>
+              <w:ind w:left="67"/>
+              <w:rPr>
+                <w:rFonts w:ascii="Arial"/>
+                <w:b/>
+                <w:sz w:val="19"/>
+              </w:rPr>
+            </w:pPr>
+            <w:r>
+              <w:rPr>
+                <w:rFonts w:ascii="Arial"/>
+                <w:b/>
+                <w:sz w:val="19"/>
+              </w:rPr>
+              <w:t>Pinned</w:t>
+            </w:r>
+            <w:r>
+              <w:rPr>
+                <w:rFonts w:ascii="Arial"/>
+                <w:b/>
+                <w:spacing w:val="13"/>
+                <w:sz w:val="19"/>
+              </w:rPr>
+              <w:t xml:space="preserve"> </w:t>
+            </w:r>
+            <w:r>
+              <w:rPr>
+                <w:rFonts w:ascii="Arial"/>
+                <w:b/>
+                <w:spacing w:val="-2"/>
+                <w:sz w:val="19"/>
+              </w:rPr>
+              <w:t>Messages</w:t>
+            </w:r>
+          </w:p>
+        </w:tc>
+        <w:tc>
+          <w:tcPr>
+            <w:tcW w:w="8145" w:type="dxa"/>
+          </w:tcPr>
+          <w:p>
+            <w:pPr>
+              <w:pStyle w:val="TableParagraph"/>
+              <w:spacing w:line="264" w:lineRule="auto"/>
+              <w:ind w:right="219"/>
+              <w:rPr>
+                <w:sz w:val="19"/>
+              </w:rPr>
+            </w:pPr>
+            <w:r>
+              <w:rPr>
+                <w:sz w:val="19"/>
+              </w:rPr>
+              <w:t xml:space="preserve">Preserving pinned messages in Direct </w:t>
+            </w:r>
+            <w:proofErr w:type="gramStart"/>
+            <w:r>
+              <w:rPr>
+                <w:sz w:val="19"/>
+              </w:rPr>
+              <w:t>Messages(</w:t>
+            </w:r>
+            <w:proofErr w:type="gramEnd"/>
+            <w:r>
+              <w:rPr>
+                <w:sz w:val="19"/>
+              </w:rPr>
+              <w:t xml:space="preserve">channels </w:t>
+            </w:r>
+            <w:proofErr w:type="gramStart"/>
+            <w:r>
+              <w:rPr>
+                <w:sz w:val="19"/>
+              </w:rPr>
+              <w:t>is</w:t>
+            </w:r>
+            <w:proofErr w:type="gramEnd"/>
+            <w:r>
+              <w:rPr>
+                <w:sz w:val="19"/>
+              </w:rPr>
+              <w:t xml:space="preserve"> out of scope), allowing important information and announcements to remain accessible in Google Chat.</w:t>
+            </w:r>
+          </w:p>
+        </w:tc>
+      </w:tr>
+      <w:tr>
+        <w:trPr>
+          <w:trHeight w:val="614"/>
+        </w:trPr>
+        <w:tc>
+          <w:tcPr>
+            <w:tcW w:w="2580" w:type="dxa"/>
+          </w:tcPr>
+          <w:p>
+            <w:pPr>
+              <w:pStyle w:val="TableParagraph"/>
+              <w:ind w:left="67"/>
+              <w:rPr>
+                <w:rFonts w:ascii="Arial"/>
+                <w:b/>
+                <w:sz w:val="19"/>
+              </w:rPr>
+            </w:pPr>
+            <w:r>
+              <w:rPr>
+                <w:rFonts w:ascii="Arial"/>
+                <w:b/>
+                <w:sz w:val="19"/>
+              </w:rPr>
+              <w:t>User</w:t>
+            </w:r>
+            <w:r>
+              <w:rPr>
+                <w:rFonts w:ascii="Arial"/>
+                <w:b/>
+                <w:spacing w:val="9"/>
+                <w:sz w:val="19"/>
+              </w:rPr>
+              <w:t xml:space="preserve"> </w:t>
+            </w:r>
+            <w:r>
+              <w:rPr>
+                <w:rFonts w:ascii="Arial"/>
+                <w:b/>
+                <w:spacing w:val="-2"/>
+                <w:sz w:val="19"/>
+              </w:rPr>
+              <w:t>Groups</w:t>
+            </w:r>
+          </w:p>
+        </w:tc>
+        <w:tc>
+          <w:tcPr>
+            <w:tcW w:w="8145" w:type="dxa"/>
+          </w:tcPr>
+          <w:p>
+            <w:pPr>
+              <w:pStyle w:val="TableParagraph"/>
+              <w:spacing w:line="264" w:lineRule="auto"/>
+              <w:ind w:right="219"/>
+              <w:rPr>
+                <w:sz w:val="19"/>
+              </w:rPr>
+            </w:pPr>
+            <w:r>
+              <w:rPr>
+                <w:sz w:val="19"/>
+              </w:rPr>
+              <w:t>Transferring user groups or teams from Slack to Google Chat, preserving the group structure and membership for seamless collaboration.</w:t>
+            </w:r>
+          </w:p>
+        </w:tc>
+      </w:tr>
+      <w:tr>
+        <w:trPr>
+          <w:trHeight w:val="359"/>
+        </w:trPr>
+        <w:tc>
+          <w:tcPr>
+            <w:tcW w:w="2580" w:type="dxa"/>
+          </w:tcPr>
+          <w:p>
+            <w:pPr>
+              <w:pStyle w:val="TableParagraph"/>
+              <w:ind w:left="67"/>
+              <w:rPr>
+                <w:rFonts w:ascii="Arial"/>
+                <w:b/>
+                <w:sz w:val="19"/>
+              </w:rPr>
+            </w:pPr>
+            <w:r>
+              <w:rPr>
+                <w:rFonts w:ascii="Arial"/>
+                <w:b/>
+                <w:sz w:val="19"/>
+              </w:rPr>
+              <w:t>Bot</w:t>
+            </w:r>
+            <w:r>
+              <w:rPr>
+                <w:rFonts w:ascii="Arial"/>
+                <w:b/>
+                <w:spacing w:val="7"/>
+                <w:sz w:val="19"/>
+              </w:rPr>
+              <w:t xml:space="preserve"> </w:t>
+            </w:r>
+            <w:r>
+              <w:rPr>
+                <w:rFonts w:ascii="Arial"/>
+                <w:b/>
+                <w:spacing w:val="-2"/>
+                <w:sz w:val="19"/>
+              </w:rPr>
+              <w:t>Integrations</w:t>
+            </w:r>
+          </w:p>
+        </w:tc>
+        <w:tc>
+          <w:tcPr>
+            <w:tcW w:w="8145" w:type="dxa"/>
+          </w:tcPr>
+          <w:p>
+            <w:pPr>
+              <w:pStyle w:val="TableParagraph"/>
+              <w:rPr>
+                <w:sz w:val="19"/>
+              </w:rPr>
+            </w:pPr>
+            <w:r>
+              <w:rPr>
+                <w:sz w:val="19"/>
+              </w:rPr>
+              <w:t>Bot</w:t>
+            </w:r>
+            <w:r>
+              <w:rPr>
+                <w:spacing w:val="9"/>
+                <w:sz w:val="19"/>
+              </w:rPr>
+              <w:t xml:space="preserve"> </w:t>
+            </w:r>
+            <w:r>
+              <w:rPr>
+                <w:sz w:val="19"/>
+              </w:rPr>
+              <w:t>messages</w:t>
+            </w:r>
+            <w:r>
+              <w:rPr>
+                <w:spacing w:val="9"/>
+                <w:sz w:val="19"/>
+              </w:rPr>
+              <w:t xml:space="preserve"> </w:t>
+            </w:r>
+            <w:r>
+              <w:rPr>
+                <w:sz w:val="19"/>
+              </w:rPr>
+              <w:t>will</w:t>
+            </w:r>
+            <w:r>
+              <w:rPr>
+                <w:spacing w:val="9"/>
+                <w:sz w:val="19"/>
+              </w:rPr>
+              <w:t xml:space="preserve"> </w:t>
+            </w:r>
+            <w:r>
+              <w:rPr>
+                <w:sz w:val="19"/>
+              </w:rPr>
+              <w:t>not</w:t>
+            </w:r>
+            <w:r>
+              <w:rPr>
+                <w:spacing w:val="9"/>
+                <w:sz w:val="19"/>
+              </w:rPr>
+              <w:t xml:space="preserve"> </w:t>
+            </w:r>
+            <w:r>
+              <w:rPr>
+                <w:sz w:val="19"/>
+              </w:rPr>
+              <w:t>migrate</w:t>
+            </w:r>
+            <w:r>
+              <w:rPr>
+                <w:spacing w:val="10"/>
+                <w:sz w:val="19"/>
+              </w:rPr>
+              <w:t xml:space="preserve"> </w:t>
+            </w:r>
+            <w:r>
+              <w:rPr>
+                <w:sz w:val="19"/>
+              </w:rPr>
+              <w:t>to</w:t>
+            </w:r>
+            <w:r>
+              <w:rPr>
+                <w:spacing w:val="9"/>
+                <w:sz w:val="19"/>
+              </w:rPr>
+              <w:t xml:space="preserve"> </w:t>
+            </w:r>
+            <w:r>
+              <w:rPr>
+                <w:spacing w:val="-2"/>
+                <w:sz w:val="19"/>
+              </w:rPr>
+              <w:t>destination.</w:t>
+            </w:r>
+          </w:p>
+        </w:tc>
+      </w:tr>
+      <w:tr>
+        <w:trPr>
+          <w:trHeight w:val="359"/>
+        </w:trPr>
+        <w:tc>
+          <w:tcPr>
+            <w:tcW w:w="2580" w:type="dxa"/>
+          </w:tcPr>
+          <w:p>
+            <w:pPr>
+              <w:pStyle w:val="TableParagraph"/>
+              <w:ind w:left="67"/>
+              <w:rPr>
+                <w:rFonts w:ascii="Arial"/>
+                <w:b/>
+                <w:sz w:val="19"/>
+              </w:rPr>
+            </w:pPr>
+            <w:r>
+              <w:rPr>
+                <w:rFonts w:ascii="Arial"/>
+                <w:b/>
+                <w:sz w:val="19"/>
+              </w:rPr>
+              <w:t>Self-</w:t>
+            </w:r>
+            <w:r>
+              <w:rPr>
+                <w:rFonts w:ascii="Arial"/>
+                <w:b/>
+                <w:spacing w:val="-2"/>
+                <w:sz w:val="19"/>
+              </w:rPr>
+              <w:t>Messages</w:t>
+            </w:r>
+          </w:p>
+        </w:tc>
+        <w:tc>
+          <w:tcPr>
+            <w:tcW w:w="8145" w:type="dxa"/>
+          </w:tcPr>
+          <w:p>
+            <w:pPr>
+              <w:pStyle w:val="TableParagraph"/>
+              <w:rPr>
+                <w:sz w:val="19"/>
+              </w:rPr>
+            </w:pPr>
+            <w:proofErr w:type="spellStart"/>
+            <w:r>
+              <w:rPr>
+                <w:sz w:val="19"/>
+              </w:rPr>
+              <w:t>Self</w:t>
+            </w:r>
+            <w:r>
+              <w:rPr>
+                <w:spacing w:val="9"/>
+                <w:sz w:val="19"/>
+              </w:rPr>
+              <w:t xml:space="preserve"> </w:t>
+            </w:r>
+            <w:r>
+              <w:rPr>
+                <w:sz w:val="19"/>
+              </w:rPr>
+              <w:t>messages</w:t>
+            </w:r>
+            <w:proofErr w:type="spellEnd"/>
+            <w:r>
+              <w:rPr>
+                <w:spacing w:val="9"/>
+                <w:sz w:val="19"/>
+              </w:rPr>
+              <w:t xml:space="preserve"> </w:t>
+            </w:r>
+            <w:r>
+              <w:rPr>
+                <w:sz w:val="19"/>
+              </w:rPr>
+              <w:t>will</w:t>
+            </w:r>
+            <w:r>
+              <w:rPr>
+                <w:spacing w:val="10"/>
+                <w:sz w:val="19"/>
+              </w:rPr>
+              <w:t xml:space="preserve"> </w:t>
+            </w:r>
+            <w:r>
+              <w:rPr>
+                <w:sz w:val="19"/>
+              </w:rPr>
+              <w:t>not</w:t>
+            </w:r>
+            <w:r>
+              <w:rPr>
+                <w:spacing w:val="9"/>
+                <w:sz w:val="19"/>
+              </w:rPr>
+              <w:t xml:space="preserve"> </w:t>
+            </w:r>
+            <w:r>
+              <w:rPr>
+                <w:sz w:val="19"/>
+              </w:rPr>
+              <w:t>migrate</w:t>
+            </w:r>
+            <w:r>
+              <w:rPr>
+                <w:spacing w:val="9"/>
+                <w:sz w:val="19"/>
+              </w:rPr>
+              <w:t xml:space="preserve"> </w:t>
+            </w:r>
+            <w:r>
+              <w:rPr>
+                <w:sz w:val="19"/>
+              </w:rPr>
+              <w:t>to</w:t>
+            </w:r>
+            <w:r>
+              <w:rPr>
+                <w:spacing w:val="10"/>
+                <w:sz w:val="19"/>
+              </w:rPr>
+              <w:t xml:space="preserve"> </w:t>
+            </w:r>
+            <w:r>
+              <w:rPr>
+                <w:spacing w:val="-2"/>
+                <w:sz w:val="19"/>
+              </w:rPr>
+              <w:t>destination.</w:t>
+            </w:r>
+          </w:p>
+        </w:tc>
+      </w:tr>
+      <w:tr>
+        <w:trPr>
+          <w:trHeight w:val="359"/>
+        </w:trPr>
+        <w:tc>
+          <w:tcPr>
+            <w:tcW w:w="2580" w:type="dxa"/>
+          </w:tcPr>
+          <w:p>
+            <w:pPr>
+              <w:pStyle w:val="TableParagraph"/>
+              <w:ind w:left="67"/>
+              <w:rPr>
+                <w:rFonts w:ascii="Arial"/>
+                <w:b/>
+                <w:sz w:val="19"/>
+              </w:rPr>
+            </w:pPr>
+            <w:r>
+              <w:rPr>
+                <w:rFonts w:ascii="Arial"/>
+                <w:b/>
+                <w:sz w:val="19"/>
+              </w:rPr>
+              <w:t>Custom</w:t>
+            </w:r>
+            <w:r>
+              <w:rPr>
+                <w:rFonts w:ascii="Arial"/>
+                <w:b/>
+                <w:spacing w:val="15"/>
+                <w:sz w:val="19"/>
+              </w:rPr>
+              <w:t xml:space="preserve"> </w:t>
+            </w:r>
+            <w:r>
+              <w:rPr>
+                <w:rFonts w:ascii="Arial"/>
+                <w:b/>
+                <w:spacing w:val="-2"/>
+                <w:sz w:val="19"/>
+              </w:rPr>
+              <w:t>emojis</w:t>
+            </w:r>
+          </w:p>
+        </w:tc>
+        <w:tc>
+          <w:tcPr>
+            <w:tcW w:w="8145" w:type="dxa"/>
+          </w:tcPr>
+          <w:p>
+            <w:pPr>
+              <w:pStyle w:val="TableParagraph"/>
+              <w:rPr>
+                <w:sz w:val="19"/>
+              </w:rPr>
+            </w:pPr>
+            <w:r>
+              <w:rPr>
+                <w:sz w:val="19"/>
+              </w:rPr>
+              <w:t>Custom</w:t>
+            </w:r>
+            <w:r>
+              <w:rPr>
+                <w:spacing w:val="9"/>
+                <w:sz w:val="19"/>
+              </w:rPr>
+              <w:t xml:space="preserve"> </w:t>
+            </w:r>
+            <w:r>
+              <w:rPr>
+                <w:sz w:val="19"/>
+              </w:rPr>
+              <w:t>emojis</w:t>
+            </w:r>
+            <w:r>
+              <w:rPr>
+                <w:spacing w:val="9"/>
+                <w:sz w:val="19"/>
+              </w:rPr>
+              <w:t xml:space="preserve"> </w:t>
+            </w:r>
+            <w:r>
+              <w:rPr>
+                <w:sz w:val="19"/>
+              </w:rPr>
+              <w:t>will</w:t>
+            </w:r>
+            <w:r>
+              <w:rPr>
+                <w:spacing w:val="10"/>
+                <w:sz w:val="19"/>
+              </w:rPr>
+              <w:t xml:space="preserve"> </w:t>
+            </w:r>
+            <w:r>
+              <w:rPr>
+                <w:sz w:val="19"/>
+              </w:rPr>
+              <w:t>not</w:t>
+            </w:r>
+            <w:r>
+              <w:rPr>
+                <w:spacing w:val="9"/>
+                <w:sz w:val="19"/>
+              </w:rPr>
+              <w:t xml:space="preserve"> </w:t>
+            </w:r>
+            <w:r>
+              <w:rPr>
+                <w:sz w:val="19"/>
+              </w:rPr>
+              <w:t>migrate</w:t>
+            </w:r>
+            <w:r>
+              <w:rPr>
+                <w:spacing w:val="10"/>
+                <w:sz w:val="19"/>
+              </w:rPr>
+              <w:t xml:space="preserve"> </w:t>
+            </w:r>
+            <w:r>
+              <w:rPr>
+                <w:sz w:val="19"/>
+              </w:rPr>
+              <w:t>to</w:t>
+            </w:r>
+            <w:r>
+              <w:rPr>
+                <w:spacing w:val="9"/>
+                <w:sz w:val="19"/>
+              </w:rPr>
+              <w:t xml:space="preserve"> </w:t>
+            </w:r>
+            <w:r>
+              <w:rPr>
+                <w:spacing w:val="-2"/>
+                <w:sz w:val="19"/>
+              </w:rPr>
+              <w:t>destination.</w:t>
+            </w:r>
+          </w:p>
+        </w:tc>
+      </w:tr>
+    </w:tbl>
     <w:p>
       <w:pPr>
         <w:pStyle w:val="PDParagraphDefault"/>
@@ -2265,8 +4881,13 @@
       <w:pStyle w:val="PDFooter"/>
       <w:jc w:val="center"/>
     </w:pPr>
-    <w:r>
-      <w:t xml:space="preserve">CloudFuze, Inc. </w:t>
+    <w:proofErr w:type="spellStart"/>
+    <w:r>
+      <w:t>CloudFuze</w:t>
+    </w:r>
+    <w:proofErr w:type="spellEnd"/>
+    <w:r>
+      <w:t xml:space="preserve">, Inc. </w:t>
     </w:r>
     <w:r>
       <w:rPr>
@@ -2380,8 +5001,13 @@
       <w:pStyle w:val="PDFooter"/>
       <w:jc w:val="center"/>
     </w:pPr>
-    <w:r>
-      <w:t xml:space="preserve">CloudFuze, Inc. </w:t>
+    <w:proofErr w:type="spellStart"/>
+    <w:r>
+      <w:t>CloudFuze</w:t>
+    </w:r>
+    <w:proofErr w:type="spellEnd"/>
+    <w:r>
+      <w:t xml:space="preserve">, Inc. </w:t>
     </w:r>
     <w:r>
       <w:rPr>
@@ -2495,8 +5121,13 @@
       <w:pStyle w:val="PDFooter"/>
       <w:jc w:val="center"/>
     </w:pPr>
-    <w:r>
-      <w:t xml:space="preserve">CloudFuze, Inc. </w:t>
+    <w:proofErr w:type="spellStart"/>
+    <w:r>
+      <w:t>CloudFuze</w:t>
+    </w:r>
+    <w:proofErr w:type="spellEnd"/>
+    <w:r>
+      <w:t xml:space="preserve">, Inc. </w:t>
     </w:r>
     <w:r>
       <w:rPr>
@@ -2610,8 +5241,13 @@
       <w:pStyle w:val="PDFooter"/>
       <w:jc w:val="center"/>
     </w:pPr>
-    <w:r>
-      <w:t xml:space="preserve">CloudFuze, Inc. </w:t>
+    <w:proofErr w:type="spellStart"/>
+    <w:r>
+      <w:t>CloudFuze</w:t>
+    </w:r>
+    <w:proofErr w:type="spellEnd"/>
+    <w:r>
+      <w:t xml:space="preserve">, Inc. </w:t>
     </w:r>
     <w:r>
       <w:rPr>
@@ -2725,8 +5361,13 @@
       <w:pStyle w:val="PDFooter"/>
       <w:jc w:val="center"/>
     </w:pPr>
-    <w:r>
-      <w:t xml:space="preserve">CloudFuze, Inc. </w:t>
+    <w:proofErr w:type="spellStart"/>
+    <w:r>
+      <w:t>CloudFuze</w:t>
+    </w:r>
+    <w:proofErr w:type="spellEnd"/>
+    <w:r>
+      <w:t xml:space="preserve">, Inc. </w:t>
     </w:r>
     <w:r>
       <w:rPr>
@@ -2840,8 +5481,13 @@
       <w:pStyle w:val="PDFooter"/>
       <w:jc w:val="center"/>
     </w:pPr>
-    <w:r>
-      <w:t xml:space="preserve">CloudFuze, Inc. </w:t>
+    <w:proofErr w:type="spellStart"/>
+    <w:r>
+      <w:t>CloudFuze</w:t>
+    </w:r>
+    <w:proofErr w:type="spellEnd"/>
+    <w:r>
+      <w:t xml:space="preserve">, Inc. </w:t>
     </w:r>
     <w:r>
       <w:rPr>
@@ -2955,8 +5601,13 @@
       <w:pStyle w:val="PDFooter"/>
       <w:jc w:val="center"/>
     </w:pPr>
-    <w:r>
-      <w:t xml:space="preserve">CloudFuze, Inc. </w:t>
+    <w:proofErr w:type="spellStart"/>
+    <w:r>
+      <w:t>CloudFuze</w:t>
+    </w:r>
+    <w:proofErr w:type="spellEnd"/>
+    <w:r>
+      <w:t xml:space="preserve">, Inc. </w:t>
     </w:r>
     <w:r>
       <w:rPr>
@@ -3107,10 +5758,6 @@
       <w:tblW w:w="0" w:type="auto"/>
       <w:jc w:val="center"/>
       <w:tblInd w:w="0" w:type="dxa"/>
-      <w:tblCellMar>
-        <w:top w:w="0" w:type="dxa"/>
-        <w:left w:w="0" w:type="dxa"/>
-      </w:tblCellMar>
       <w:tblLook w:val="04A0" w:firstRow="1" w:lastRow="0" w:firstColumn="1" w:lastColumn="0" w:noHBand="0" w:noVBand="1"/>
     </w:tblPr>
     <w:tblGrid>
@@ -3119,12 +5766,6 @@
       <w:gridCol w:w="3732"/>
     </w:tblGrid>
     <w:tr>
-      <w:tblPrEx>
-        <w:tblCellMar>
-          <w:top w:w="0" w:type="dxa"/>
-          <w:left w:w="0" w:type="dxa"/>
-        </w:tblCellMar>
-      </w:tblPrEx>
       <w:trPr>
         <w:jc w:val="center"/>
       </w:trPr>
@@ -3262,10 +5903,6 @@
       <w:tblW w:w="0" w:type="auto"/>
       <w:jc w:val="center"/>
       <w:tblInd w:w="0" w:type="dxa"/>
-      <w:tblCellMar>
-        <w:top w:w="0" w:type="dxa"/>
-        <w:left w:w="0" w:type="dxa"/>
-      </w:tblCellMar>
       <w:tblLook w:val="04A0" w:firstRow="1" w:lastRow="0" w:firstColumn="1" w:lastColumn="0" w:noHBand="0" w:noVBand="1"/>
     </w:tblPr>
     <w:tblGrid>
@@ -3274,12 +5911,6 @@
       <w:gridCol w:w="3732"/>
     </w:tblGrid>
     <w:tr>
-      <w:tblPrEx>
-        <w:tblCellMar>
-          <w:top w:w="0" w:type="dxa"/>
-          <w:left w:w="0" w:type="dxa"/>
-        </w:tblCellMar>
-      </w:tblPrEx>
       <w:trPr>
         <w:jc w:val="center"/>
       </w:trPr>
@@ -3417,10 +6048,6 @@
       <w:tblW w:w="0" w:type="auto"/>
       <w:jc w:val="center"/>
       <w:tblInd w:w="0" w:type="dxa"/>
-      <w:tblCellMar>
-        <w:top w:w="0" w:type="dxa"/>
-        <w:left w:w="0" w:type="dxa"/>
-      </w:tblCellMar>
       <w:tblLook w:val="04A0" w:firstRow="1" w:lastRow="0" w:firstColumn="1" w:lastColumn="0" w:noHBand="0" w:noVBand="1"/>
     </w:tblPr>
     <w:tblGrid>
@@ -3429,12 +6056,6 @@
       <w:gridCol w:w="3732"/>
     </w:tblGrid>
     <w:tr>
-      <w:tblPrEx>
-        <w:tblCellMar>
-          <w:top w:w="0" w:type="dxa"/>
-          <w:left w:w="0" w:type="dxa"/>
-        </w:tblCellMar>
-      </w:tblPrEx>
       <w:trPr>
         <w:jc w:val="center"/>
       </w:trPr>
@@ -3572,10 +6193,6 @@
       <w:tblW w:w="0" w:type="auto"/>
       <w:jc w:val="center"/>
       <w:tblInd w:w="0" w:type="dxa"/>
-      <w:tblCellMar>
-        <w:top w:w="0" w:type="dxa"/>
-        <w:left w:w="0" w:type="dxa"/>
-      </w:tblCellMar>
       <w:tblLook w:val="04A0" w:firstRow="1" w:lastRow="0" w:firstColumn="1" w:lastColumn="0" w:noHBand="0" w:noVBand="1"/>
     </w:tblPr>
     <w:tblGrid>
@@ -3584,12 +6201,6 @@
       <w:gridCol w:w="3732"/>
     </w:tblGrid>
     <w:tr>
-      <w:tblPrEx>
-        <w:tblCellMar>
-          <w:top w:w="0" w:type="dxa"/>
-          <w:left w:w="0" w:type="dxa"/>
-        </w:tblCellMar>
-      </w:tblPrEx>
       <w:trPr>
         <w:jc w:val="center"/>
       </w:trPr>
@@ -3727,10 +6338,6 @@
       <w:tblW w:w="0" w:type="auto"/>
       <w:jc w:val="center"/>
       <w:tblInd w:w="0" w:type="dxa"/>
-      <w:tblCellMar>
-        <w:top w:w="0" w:type="dxa"/>
-        <w:left w:w="0" w:type="dxa"/>
-      </w:tblCellMar>
       <w:tblLook w:val="04A0" w:firstRow="1" w:lastRow="0" w:firstColumn="1" w:lastColumn="0" w:noHBand="0" w:noVBand="1"/>
     </w:tblPr>
     <w:tblGrid>
@@ -3739,12 +6346,6 @@
       <w:gridCol w:w="3732"/>
     </w:tblGrid>
     <w:tr>
-      <w:tblPrEx>
-        <w:tblCellMar>
-          <w:top w:w="0" w:type="dxa"/>
-          <w:left w:w="0" w:type="dxa"/>
-        </w:tblCellMar>
-      </w:tblPrEx>
       <w:trPr>
         <w:jc w:val="center"/>
       </w:trPr>
@@ -3882,10 +6483,6 @@
       <w:tblW w:w="0" w:type="auto"/>
       <w:jc w:val="center"/>
       <w:tblInd w:w="0" w:type="dxa"/>
-      <w:tblCellMar>
-        <w:top w:w="0" w:type="dxa"/>
-        <w:left w:w="0" w:type="dxa"/>
-      </w:tblCellMar>
       <w:tblLook w:val="04A0" w:firstRow="1" w:lastRow="0" w:firstColumn="1" w:lastColumn="0" w:noHBand="0" w:noVBand="1"/>
     </w:tblPr>
     <w:tblGrid>
@@ -3894,12 +6491,6 @@
       <w:gridCol w:w="3732"/>
     </w:tblGrid>
     <w:tr>
-      <w:tblPrEx>
-        <w:tblCellMar>
-          <w:top w:w="0" w:type="dxa"/>
-          <w:left w:w="0" w:type="dxa"/>
-        </w:tblCellMar>
-      </w:tblPrEx>
       <w:trPr>
         <w:jc w:val="center"/>
       </w:trPr>
@@ -4037,10 +6628,6 @@
       <w:tblW w:w="0" w:type="auto"/>
       <w:jc w:val="center"/>
       <w:tblInd w:w="0" w:type="dxa"/>
-      <w:tblCellMar>
-        <w:top w:w="0" w:type="dxa"/>
-        <w:left w:w="0" w:type="dxa"/>
-      </w:tblCellMar>
       <w:tblLook w:val="04A0" w:firstRow="1" w:lastRow="0" w:firstColumn="1" w:lastColumn="0" w:noHBand="0" w:noVBand="1"/>
     </w:tblPr>
     <w:tblGrid>
@@ -4049,12 +6636,6 @@
       <w:gridCol w:w="3732"/>
     </w:tblGrid>
     <w:tr>
-      <w:tblPrEx>
-        <w:tblCellMar>
-          <w:top w:w="0" w:type="dxa"/>
-          <w:left w:w="0" w:type="dxa"/>
-        </w:tblCellMar>
-      </w:tblPrEx>
       <w:trPr>
         <w:jc w:val="center"/>
       </w:trPr>
@@ -5733,6 +8314,23 @@
       </w:tcMar>
     </w:tcPr>
   </w:style>
+  <w:style w:type="paragraph" w:customStyle="1" w:styleId="TableParagraph">
+    <w:name w:val="Table Paragraph"/>
+    <w:basedOn w:val="Normal"/>
+    <w:uiPriority w:val="1"/>
+    <w:qFormat/>
+    <w:rsid w:val="00531F84"/>
+    <w:pPr>
+      <w:widowControl w:val="0"/>
+      <w:autoSpaceDE w:val="0"/>
+      <w:autoSpaceDN w:val="0"/>
+      <w:spacing w:before="61" w:after="0" w:line="240" w:lineRule="auto"/>
+      <w:ind w:left="61"/>
+    </w:pPr>
+    <w:rPr>
+      <w:rFonts w:ascii="Arial MT" w:eastAsia="Arial MT" w:hAnsi="Arial MT" w:cs="Arial MT"/>
+    </w:rPr>
+  </w:style>
 </w:styles>
 </file>
 

</xml_diff>